<commit_message>
Identify the possible entities, attributes and relationships in the statement.
</commit_message>
<xml_diff>
--- a/Consigna Delicias Artesanales.docx
+++ b/Consigna Delicias Artesanales.docx
@@ -1682,244 +1682,336 @@
         <w:jc w:val="both"/>
       </w:pPr>
       <w:r>
-        <w:t>Se</w:t>
-      </w:r>
-      <w:r>
-        <w:rPr>
-          <w:spacing w:val="31"/>
-        </w:rPr>
-        <w:t xml:space="preserve"> </w:t>
-      </w:r>
-      <w:r>
-        <w:t>requiere</w:t>
-      </w:r>
-      <w:r>
-        <w:rPr>
-          <w:spacing w:val="31"/>
-        </w:rPr>
-        <w:t xml:space="preserve"> </w:t>
-      </w:r>
-      <w:r>
-        <w:t>desarrollar</w:t>
-      </w:r>
-      <w:r>
-        <w:rPr>
-          <w:spacing w:val="32"/>
-        </w:rPr>
-        <w:t xml:space="preserve"> </w:t>
-      </w:r>
-      <w:r>
-        <w:t>un</w:t>
-      </w:r>
-      <w:r>
-        <w:rPr>
-          <w:spacing w:val="31"/>
-        </w:rPr>
-        <w:t xml:space="preserve"> </w:t>
-      </w:r>
-      <w:r>
-        <w:t>sistema</w:t>
-      </w:r>
-      <w:r>
-        <w:rPr>
-          <w:spacing w:val="32"/>
-        </w:rPr>
-        <w:t xml:space="preserve"> </w:t>
-      </w:r>
-      <w:r>
-        <w:t>de</w:t>
-      </w:r>
-      <w:r>
-        <w:rPr>
-          <w:spacing w:val="31"/>
-        </w:rPr>
-        <w:t xml:space="preserve"> </w:t>
-      </w:r>
-      <w:r>
-        <w:t>gestión</w:t>
-      </w:r>
-      <w:r>
-        <w:rPr>
-          <w:spacing w:val="32"/>
-        </w:rPr>
-        <w:t xml:space="preserve"> </w:t>
-      </w:r>
-      <w:r>
-        <w:t>para</w:t>
-      </w:r>
-      <w:r>
-        <w:rPr>
-          <w:spacing w:val="31"/>
-        </w:rPr>
-        <w:t xml:space="preserve"> </w:t>
-      </w:r>
-      <w:r>
-        <w:t>una</w:t>
-      </w:r>
-      <w:r>
-        <w:rPr>
-          <w:spacing w:val="31"/>
-        </w:rPr>
-        <w:t xml:space="preserve"> </w:t>
-      </w:r>
-      <w:r>
-        <w:t>panadería</w:t>
-      </w:r>
-      <w:r>
-        <w:rPr>
-          <w:spacing w:val="32"/>
-        </w:rPr>
-        <w:t xml:space="preserve"> </w:t>
-      </w:r>
-      <w:r>
-        <w:t>llamada</w:t>
-      </w:r>
-      <w:r>
-        <w:rPr>
-          <w:spacing w:val="31"/>
-        </w:rPr>
-        <w:t xml:space="preserve"> </w:t>
-      </w:r>
-      <w:r>
-        <w:t>Delicias</w:t>
-      </w:r>
-      <w:r>
-        <w:rPr>
-          <w:spacing w:val="32"/>
-        </w:rPr>
-        <w:t xml:space="preserve"> </w:t>
-      </w:r>
-      <w:r>
-        <w:t>Artesanales,</w:t>
-      </w:r>
-      <w:r>
-        <w:rPr>
-          <w:spacing w:val="31"/>
-        </w:rPr>
-        <w:t xml:space="preserve"> </w:t>
-      </w:r>
-      <w:r>
-        <w:t>que</w:t>
-      </w:r>
-      <w:r>
-        <w:rPr>
-          <w:spacing w:val="1"/>
-        </w:rPr>
-        <w:t xml:space="preserve"> </w:t>
-      </w:r>
-      <w:r>
-        <w:t>tiene</w:t>
-      </w:r>
-      <w:r>
-        <w:rPr>
-          <w:spacing w:val="-3"/>
-        </w:rPr>
-        <w:t xml:space="preserve"> </w:t>
-      </w:r>
-      <w:r>
-        <w:t>como</w:t>
-      </w:r>
-      <w:r>
-        <w:rPr>
-          <w:spacing w:val="-3"/>
-        </w:rPr>
-        <w:t xml:space="preserve"> </w:t>
-      </w:r>
-      <w:r>
-        <w:t>objetivo</w:t>
-      </w:r>
-      <w:r>
-        <w:rPr>
-          <w:spacing w:val="-3"/>
-        </w:rPr>
-        <w:t xml:space="preserve"> </w:t>
-      </w:r>
-      <w:r>
-        <w:t>producir</w:t>
-      </w:r>
-      <w:r>
-        <w:rPr>
-          <w:spacing w:val="-3"/>
-        </w:rPr>
-        <w:t xml:space="preserve"> </w:t>
-      </w:r>
-      <w:r>
-        <w:t>y</w:t>
-      </w:r>
-      <w:r>
-        <w:rPr>
-          <w:spacing w:val="-3"/>
-        </w:rPr>
-        <w:t xml:space="preserve"> </w:t>
-      </w:r>
-      <w:r>
-        <w:t>comercializar</w:t>
-      </w:r>
-      <w:r>
-        <w:rPr>
-          <w:spacing w:val="-3"/>
-        </w:rPr>
-        <w:t xml:space="preserve"> </w:t>
-      </w:r>
-      <w:r>
-        <w:t>una</w:t>
-      </w:r>
-      <w:r>
-        <w:rPr>
-          <w:spacing w:val="-3"/>
-        </w:rPr>
-        <w:t xml:space="preserve"> </w:t>
-      </w:r>
-      <w:r>
-        <w:t>amplia</w:t>
-      </w:r>
-      <w:r>
-        <w:rPr>
-          <w:spacing w:val="-2"/>
-        </w:rPr>
-        <w:t xml:space="preserve"> </w:t>
-      </w:r>
-      <w:r>
-        <w:t>variedad</w:t>
-      </w:r>
-      <w:r>
-        <w:rPr>
-          <w:spacing w:val="-3"/>
-        </w:rPr>
-        <w:t xml:space="preserve"> </w:t>
-      </w:r>
-      <w:r>
-        <w:t>de</w:t>
-      </w:r>
-      <w:r>
-        <w:rPr>
-          <w:spacing w:val="-3"/>
-        </w:rPr>
-        <w:t xml:space="preserve"> </w:t>
-      </w:r>
-      <w:r>
-        <w:t>productos</w:t>
-      </w:r>
-      <w:r>
-        <w:rPr>
-          <w:spacing w:val="-3"/>
-        </w:rPr>
-        <w:t xml:space="preserve"> </w:t>
-      </w:r>
-      <w:r>
-        <w:t>de</w:t>
-      </w:r>
-      <w:r>
-        <w:rPr>
-          <w:spacing w:val="-3"/>
-        </w:rPr>
-        <w:t xml:space="preserve"> </w:t>
-      </w:r>
-      <w:r>
-        <w:t>panadería.</w:t>
+        <w:rPr>
+          <w:color w:val="C00000"/>
+        </w:rPr>
+        <w:t>Posi</w:t>
+      </w:r>
+      <w:r>
+        <w:rPr>
+          <w:color w:val="C00000"/>
+        </w:rPr>
+        <w:t>bles entidades</w:t>
       </w:r>
     </w:p>
     <w:p>
+      <w:pPr>
+        <w:pStyle w:val="BodyText"/>
+        <w:spacing w:before="210" w:line="276" w:lineRule="auto"/>
+        <w:ind w:right="121"/>
+        <w:jc w:val="both"/>
+      </w:pPr>
+      <w:r>
+        <w:rPr>
+          <w:rFonts w:ascii="Calibri" w:hAnsi="Calibri" w:eastAsia="Calibri" w:cs="Calibri"/>
+        </w:rPr>
+        <w:t>POSIBLES ATRIBUTOS</w:t>
+      </w:r>
+    </w:p>
+    <w:p>
+      <w:pPr>
+        <w:pStyle w:val="BodyText"/>
+        <w:spacing w:before="210" w:line="276" w:lineRule="auto"/>
+        <w:ind w:right="121"/>
+        <w:jc w:val="both"/>
+        <w:rPr>
+          <w:u w:val="single"/>
+        </w:rPr>
+      </w:pPr>
+      <w:r>
+        <w:rPr>
+          <w:rFonts w:ascii="Calibri" w:hAnsi="Calibri" w:eastAsia="Calibri" w:cs="Calibri"/>
+          <w:u w:val="single"/>
+        </w:rPr>
+        <w:t>Posibles relaciones</w:t>
+      </w:r>
+    </w:p>
+    <w:p w14:noSpellErr="1">
+      <w:pPr>
+        <w:pStyle w:val="BodyText"/>
+        <w:bidi w:val="0"/>
+        <w:spacing w:before="210" w:beforeAutospacing="off" w:after="0" w:afterAutospacing="off" w:line="276" w:lineRule="auto"/>
+        <w:ind w:left="101" w:right="121"/>
+        <w:jc w:val="both"/>
+      </w:pPr>
+      <w:r>
+        <w:rPr>
+          <w:rFonts w:ascii="Calibri" w:hAnsi="Calibri" w:eastAsia="Calibri" w:cs="Calibri"/>
+        </w:rPr>
+        <w:t>Se</w:t>
+      </w:r>
+      <w:r>
+        <w:rPr>
+          <w:rFonts w:ascii="Calibri" w:hAnsi="Calibri" w:eastAsia="Calibri" w:cs="Calibri"/>
+          <w:spacing w:val="31"/>
+        </w:rPr>
+        <w:t xml:space="preserve"> </w:t>
+      </w:r>
+      <w:r>
+        <w:rPr>
+          <w:rFonts w:ascii="Calibri" w:hAnsi="Calibri" w:eastAsia="Calibri" w:cs="Calibri"/>
+        </w:rPr>
+        <w:t>requiere</w:t>
+      </w:r>
+      <w:r>
+        <w:rPr>
+          <w:rFonts w:ascii="Calibri" w:hAnsi="Calibri" w:eastAsia="Calibri" w:cs="Calibri"/>
+          <w:spacing w:val="31"/>
+        </w:rPr>
+        <w:t xml:space="preserve"> </w:t>
+      </w:r>
+      <w:r>
+        <w:rPr>
+          <w:rFonts w:ascii="Calibri" w:hAnsi="Calibri" w:eastAsia="Calibri" w:cs="Calibri"/>
+        </w:rPr>
+        <w:t>desarrollar</w:t>
+      </w:r>
+      <w:r>
+        <w:rPr>
+          <w:rFonts w:ascii="Calibri" w:hAnsi="Calibri" w:eastAsia="Calibri" w:cs="Calibri"/>
+          <w:spacing w:val="32"/>
+        </w:rPr>
+        <w:t xml:space="preserve"> </w:t>
+      </w:r>
+      <w:r>
+        <w:rPr>
+          <w:rFonts w:ascii="Calibri" w:hAnsi="Calibri" w:eastAsia="Calibri" w:cs="Calibri"/>
+        </w:rPr>
+        <w:t>un</w:t>
+      </w:r>
+      <w:r>
+        <w:rPr>
+          <w:rFonts w:ascii="Calibri" w:hAnsi="Calibri" w:eastAsia="Calibri" w:cs="Calibri"/>
+          <w:spacing w:val="31"/>
+        </w:rPr>
+        <w:t xml:space="preserve"> </w:t>
+      </w:r>
+      <w:r>
+        <w:rPr/>
+        <w:t>sistema</w:t>
+      </w:r>
+      <w:r>
+        <w:rPr>
+          <w:spacing w:val="32"/>
+        </w:rPr>
+        <w:t xml:space="preserve"> </w:t>
+      </w:r>
+      <w:r>
+        <w:rPr/>
+        <w:t>de</w:t>
+      </w:r>
+      <w:r>
+        <w:rPr>
+          <w:spacing w:val="31"/>
+        </w:rPr>
+        <w:t xml:space="preserve"> </w:t>
+      </w:r>
+      <w:r>
+        <w:rPr/>
+        <w:t>gestión</w:t>
+      </w:r>
+      <w:r>
+        <w:rPr>
+          <w:spacing w:val="32"/>
+        </w:rPr>
+        <w:t xml:space="preserve"> </w:t>
+      </w:r>
+      <w:r>
+        <w:rPr/>
+        <w:t>para</w:t>
+      </w:r>
+      <w:r>
+        <w:rPr>
+          <w:spacing w:val="31"/>
+        </w:rPr>
+        <w:t xml:space="preserve"> </w:t>
+      </w:r>
+      <w:r>
+        <w:rPr/>
+        <w:t>una</w:t>
+      </w:r>
+      <w:r>
+        <w:rPr>
+          <w:spacing w:val="31"/>
+        </w:rPr>
+        <w:t xml:space="preserve"> </w:t>
+      </w:r>
+      <w:r>
+        <w:rPr/>
+        <w:t>panadería</w:t>
+      </w:r>
+      <w:r>
+        <w:rPr>
+          <w:spacing w:val="32"/>
+        </w:rPr>
+        <w:t xml:space="preserve"> </w:t>
+      </w:r>
+      <w:r>
+        <w:rPr/>
+        <w:t>llamada</w:t>
+      </w:r>
+      <w:r>
+        <w:rPr>
+          <w:spacing w:val="31"/>
+        </w:rPr>
+        <w:t xml:space="preserve"> </w:t>
+      </w:r>
+      <w:r>
+        <w:rPr/>
+        <w:t>Delicias</w:t>
+      </w:r>
+      <w:r>
+        <w:rPr>
+          <w:spacing w:val="32"/>
+        </w:rPr>
+        <w:t xml:space="preserve"> </w:t>
+      </w:r>
+      <w:r>
+        <w:rPr/>
+        <w:t>Artesanales,</w:t>
+      </w:r>
+      <w:r>
+        <w:rPr>
+          <w:spacing w:val="31"/>
+        </w:rPr>
+        <w:t xml:space="preserve"> </w:t>
+      </w:r>
+      <w:r>
+        <w:rPr/>
+        <w:t>que</w:t>
+      </w:r>
+      <w:r>
+        <w:rPr>
+          <w:spacing w:val="1"/>
+        </w:rPr>
+        <w:t xml:space="preserve"> </w:t>
+      </w:r>
+      <w:r>
+        <w:rPr/>
+        <w:t>tiene</w:t>
+      </w:r>
+      <w:r>
+        <w:rPr>
+          <w:spacing w:val="-3"/>
+        </w:rPr>
+        <w:t xml:space="preserve"> </w:t>
+      </w:r>
+      <w:r>
+        <w:rPr/>
+        <w:t>como</w:t>
+      </w:r>
+      <w:r>
+        <w:rPr>
+          <w:spacing w:val="-3"/>
+        </w:rPr>
+        <w:t xml:space="preserve"> </w:t>
+      </w:r>
+      <w:r>
+        <w:rPr/>
+        <w:t>objetivo</w:t>
+      </w:r>
+      <w:r>
+        <w:rPr>
+          <w:spacing w:val="-3"/>
+        </w:rPr>
+        <w:t xml:space="preserve"> </w:t>
+      </w:r>
+      <w:r>
+        <w:rPr/>
+        <w:t>producir</w:t>
+      </w:r>
+      <w:r>
+        <w:rPr>
+          <w:spacing w:val="-3"/>
+        </w:rPr>
+        <w:t xml:space="preserve"> </w:t>
+      </w:r>
+      <w:r>
+        <w:rPr/>
+        <w:t>y</w:t>
+      </w:r>
+      <w:r>
+        <w:rPr>
+          <w:spacing w:val="-3"/>
+        </w:rPr>
+        <w:t xml:space="preserve"> </w:t>
+      </w:r>
+      <w:r>
+        <w:rPr/>
+        <w:t>comercializar</w:t>
+      </w:r>
+      <w:r>
+        <w:rPr>
+          <w:spacing w:val="-3"/>
+        </w:rPr>
+        <w:t xml:space="preserve"> </w:t>
+      </w:r>
+      <w:r>
+        <w:rPr/>
+        <w:t>una</w:t>
+      </w:r>
+      <w:r>
+        <w:rPr>
+          <w:spacing w:val="-3"/>
+        </w:rPr>
+        <w:t xml:space="preserve"> </w:t>
+      </w:r>
+      <w:r>
+        <w:rPr/>
+        <w:t>amplia</w:t>
+      </w:r>
+      <w:r>
+        <w:rPr>
+          <w:spacing w:val="-2"/>
+        </w:rPr>
+        <w:t xml:space="preserve"> </w:t>
+      </w:r>
+      <w:r>
+        <w:rPr/>
+        <w:t>variedad</w:t>
+      </w:r>
+      <w:r>
+        <w:rPr>
+          <w:spacing w:val="-3"/>
+        </w:rPr>
+        <w:t xml:space="preserve"> </w:t>
+      </w:r>
+      <w:r>
+        <w:rPr/>
+        <w:t>de</w:t>
+      </w:r>
+      <w:r>
+        <w:rPr>
+          <w:spacing w:val="-3"/>
+        </w:rPr>
+        <w:t xml:space="preserve"> </w:t>
+      </w:r>
+      <w:r>
+        <w:rPr/>
+        <w:t>productos</w:t>
+      </w:r>
+      <w:r>
+        <w:rPr>
+          <w:spacing w:val="-3"/>
+        </w:rPr>
+        <w:t xml:space="preserve"> </w:t>
+      </w:r>
+      <w:r>
+        <w:rPr/>
+        <w:t>de</w:t>
+      </w:r>
+      <w:r>
+        <w:rPr>
+          <w:spacing w:val="-3"/>
+        </w:rPr>
+        <w:t xml:space="preserve"> </w:t>
+      </w:r>
+      <w:r>
+        <w:rPr/>
+        <w:t>panadería.</w:t>
+      </w:r>
+    </w:p>
+    <w:p w14:noSpellErr="1">
       <w:pPr>
         <w:pStyle w:val="BodyText"/>
         <w:spacing w:before="161" w:line="276" w:lineRule="auto"/>
@@ -1927,46 +2019,68 @@
         <w:jc w:val="both"/>
       </w:pPr>
       <w:r>
+        <w:rPr/>
         <w:t xml:space="preserve">El sistema debe permitir la gestión de los </w:t>
       </w:r>
       <w:r>
-        <w:rPr>
-          <w:highlight w:val="yellow"/>
-        </w:rPr>
+        <w:rPr/>
         <w:t>procesos</w:t>
       </w:r>
       <w:r>
+        <w:rPr/>
         <w:t xml:space="preserve"> de </w:t>
       </w:r>
       <w:r>
         <w:rPr>
-          <w:highlight w:val="yellow"/>
+          <w:color w:val="595959" w:themeColor="text1" w:themeTint="A6" w:themeShade="FF"/>
         </w:rPr>
         <w:t>producción, inventario, ventas y gestión del</w:t>
       </w:r>
       <w:r>
         <w:rPr>
-          <w:spacing w:val="1"/>
-          <w:highlight w:val="yellow"/>
-        </w:rPr>
-        <w:t xml:space="preserve"> </w:t>
-      </w:r>
-      <w:r>
-        <w:rPr>
-          <w:highlight w:val="yellow"/>
+          <w:color w:val="595959" w:themeColor="text1" w:themeTint="A6" w:themeShade="FF"/>
+          <w:spacing w:val="1"/>
+        </w:rPr>
+        <w:t xml:space="preserve"> </w:t>
+      </w:r>
+      <w:r>
+        <w:rPr>
+          <w:color w:val="595959" w:themeColor="text1" w:themeTint="A6" w:themeShade="FF"/>
         </w:rPr>
         <w:t>personal</w:t>
       </w:r>
       <w:r>
-        <w:t xml:space="preserve">. Para facilitar el proceso de venta, la panadería cuenta con un </w:t>
-      </w:r>
-      <w:r>
-        <w:rPr>
-          <w:highlight w:val="yellow"/>
-        </w:rPr>
-        <w:t>sistema de pedidos en línea</w:t>
-      </w:r>
-      <w:r>
+        <w:rPr/>
+        <w:t xml:space="preserve">. Para facilitar el proceso de </w:t>
+      </w:r>
+      <w:r>
+        <w:rPr>
+          <w:color w:val="C00000"/>
+          <w:u w:val="single"/>
+        </w:rPr>
+        <w:t xml:space="preserve">venta</w:t>
+      </w:r>
+      <w:r>
+        <w:rPr>
+          <w:u w:val="single"/>
+        </w:rPr>
+        <w:t xml:space="preserve">, la panadería cuenta con un </w:t>
+      </w:r>
+      <w:r>
+        <w:rPr>
+          <w:u w:val="single"/>
+        </w:rPr>
+        <w:t xml:space="preserve">sistema de </w:t>
+      </w:r>
+      <w:r>
+        <w:rPr>
+          <w:color w:val="C00000"/>
+          <w:u w:val="single"/>
+        </w:rPr>
+        <w:t>pedidos en línea</w:t>
+      </w:r>
+      <w:r>
+        <w:rPr/>
         <w:t>,</w:t>
       </w:r>
       <w:r>
@@ -1976,6 +2090,7 @@
         <w:t xml:space="preserve"> </w:t>
       </w:r>
       <w:r>
+        <w:rPr/>
         <w:t>donde</w:t>
       </w:r>
       <w:r>
@@ -1985,6 +2100,7 @@
         <w:t xml:space="preserve"> </w:t>
       </w:r>
       <w:r>
+        <w:rPr/>
         <w:t>los</w:t>
       </w:r>
       <w:r>
@@ -1994,229 +2110,238 @@
         <w:t xml:space="preserve"> </w:t>
       </w:r>
       <w:r>
+        <w:rPr>
+          <w:color w:val="C00000"/>
+          <w:u w:val="single"/>
+        </w:rPr>
         <w:t>clientes</w:t>
       </w:r>
       <w:r>
         <w:rPr>
           <w:spacing w:val="1"/>
-        </w:rPr>
-        <w:t xml:space="preserve"> </w:t>
-      </w:r>
-      <w:r>
+          <w:u w:val="single"/>
+        </w:rPr>
+        <w:t xml:space="preserve"> </w:t>
+      </w:r>
+      <w:r>
+        <w:rPr>
+          <w:u w:val="single"/>
+        </w:rPr>
         <w:t>pueden</w:t>
       </w:r>
       <w:r>
         <w:rPr>
           <w:spacing w:val="1"/>
-        </w:rPr>
-        <w:t xml:space="preserve"> </w:t>
-      </w:r>
-      <w:r>
+          <w:u w:val="single"/>
+        </w:rPr>
+        <w:t xml:space="preserve"> </w:t>
+      </w:r>
+      <w:r>
+        <w:rPr>
+          <w:u w:val="single"/>
+        </w:rPr>
         <w:t>realizar</w:t>
       </w:r>
       <w:r>
         <w:rPr>
           <w:spacing w:val="1"/>
-        </w:rPr>
-        <w:t xml:space="preserve"> </w:t>
-      </w:r>
-      <w:commentRangeStart w:id="1"/>
-      <w:commentRangeStart w:id="2"/>
-      <w:r>
-        <w:rPr>
-          <w:highlight w:val="yellow"/>
+          <w:u w:val="single"/>
+        </w:rPr>
+        <w:t xml:space="preserve"> </w:t>
+      </w:r>
+      <w:r>
+        <w:rPr>
+          <w:color w:val="C00000"/>
+          <w:u w:val="single"/>
         </w:rPr>
         <w:t>pedidos</w:t>
       </w:r>
       <w:r>
         <w:rPr>
           <w:spacing w:val="1"/>
-          <w:highlight w:val="yellow"/>
-        </w:rPr>
-        <w:t xml:space="preserve"> </w:t>
-      </w:r>
-      <w:r>
-        <w:rPr>
-          <w:highlight w:val="yellow"/>
+          <w:u w:val="single"/>
+        </w:rPr>
+        <w:t xml:space="preserve"> </w:t>
+      </w:r>
+      <w:r>
+        <w:rPr>
+          <w:u w:val="single"/>
         </w:rPr>
         <w:t>y</w:t>
       </w:r>
       <w:r>
         <w:rPr>
           <w:spacing w:val="1"/>
-          <w:highlight w:val="yellow"/>
-        </w:rPr>
-        <w:t xml:space="preserve"> </w:t>
-      </w:r>
-      <w:r>
-        <w:rPr>
-          <w:highlight w:val="yellow"/>
-        </w:rPr>
-        <w:t>programar</w:t>
-      </w:r>
-      <w:r>
-        <w:rPr>
-          <w:spacing w:val="1"/>
-          <w:highlight w:val="yellow"/>
-        </w:rPr>
-        <w:t xml:space="preserve"> </w:t>
-      </w:r>
-      <w:r>
-        <w:rPr>
-          <w:highlight w:val="yellow"/>
-        </w:rPr>
-        <w:t>su</w:t>
-      </w:r>
-      <w:r>
-        <w:rPr>
-          <w:spacing w:val="1"/>
-          <w:highlight w:val="yellow"/>
-        </w:rPr>
-        <w:t xml:space="preserve"> </w:t>
-      </w:r>
-      <w:r>
-        <w:rPr>
-          <w:highlight w:val="yellow"/>
-        </w:rPr>
-        <w:t>recolección</w:t>
-      </w:r>
-      <w:r>
-        <w:rPr>
-          <w:spacing w:val="1"/>
-          <w:highlight w:val="yellow"/>
-        </w:rPr>
-        <w:t xml:space="preserve"> </w:t>
-      </w:r>
-      <w:r>
-        <w:rPr>
-          <w:highlight w:val="yellow"/>
-        </w:rPr>
-        <w:t>en</w:t>
-      </w:r>
-      <w:r>
-        <w:rPr>
-          <w:spacing w:val="1"/>
-          <w:highlight w:val="yellow"/>
-        </w:rPr>
-        <w:t xml:space="preserve"> </w:t>
-      </w:r>
-      <w:r>
-        <w:rPr>
-          <w:highlight w:val="yellow"/>
-        </w:rPr>
-        <w:t>la</w:t>
-      </w:r>
-      <w:r>
-        <w:rPr>
-          <w:spacing w:val="1"/>
-          <w:highlight w:val="yellow"/>
-        </w:rPr>
-        <w:t xml:space="preserve"> </w:t>
-      </w:r>
-      <w:r>
-        <w:rPr>
-          <w:highlight w:val="yellow"/>
-        </w:rPr>
-        <w:t>tienda</w:t>
-      </w:r>
-      <w:r>
-        <w:rPr>
-          <w:spacing w:val="1"/>
-          <w:highlight w:val="yellow"/>
-        </w:rPr>
-        <w:t xml:space="preserve"> </w:t>
-      </w:r>
-      <w:r>
-        <w:rPr>
-          <w:highlight w:val="yellow"/>
-        </w:rPr>
-        <w:t>o</w:t>
-      </w:r>
-      <w:r>
-        <w:rPr>
-          <w:spacing w:val="1"/>
-          <w:highlight w:val="yellow"/>
-        </w:rPr>
-        <w:t xml:space="preserve"> </w:t>
-      </w:r>
-      <w:r>
-        <w:rPr>
-          <w:highlight w:val="yellow"/>
-        </w:rPr>
-        <w:t>entrega</w:t>
+          <w:u w:val="single"/>
+        </w:rPr>
+        <w:t xml:space="preserve"> </w:t>
+      </w:r>
+      <w:r>
+        <w:rPr>
+          <w:u w:val="single"/>
+        </w:rPr>
+        <w:t>PROGRAMAR</w:t>
+      </w:r>
+      <w:r>
+        <w:rPr>
+          <w:spacing w:val="1"/>
+          <w:u w:val="single"/>
+        </w:rPr>
+        <w:t xml:space="preserve"> </w:t>
+      </w:r>
+      <w:r>
+        <w:rPr>
+          <w:u w:val="single"/>
+        </w:rPr>
+        <w:t>SU</w:t>
+      </w:r>
+      <w:r>
+        <w:rPr>
+          <w:spacing w:val="1"/>
+          <w:u w:val="single"/>
+        </w:rPr>
+        <w:t xml:space="preserve"> </w:t>
+      </w:r>
+      <w:r>
+        <w:rPr>
+          <w:u w:val="single"/>
+        </w:rPr>
+        <w:t>RECOLECCIÓN</w:t>
+      </w:r>
+      <w:r>
+        <w:rPr>
+          <w:spacing w:val="1"/>
+          <w:u w:val="single"/>
+        </w:rPr>
+        <w:t xml:space="preserve"> </w:t>
+      </w:r>
+      <w:r>
+        <w:rPr>
+          <w:u w:val="single"/>
+        </w:rPr>
+        <w:t>EN</w:t>
+      </w:r>
+      <w:r>
+        <w:rPr>
+          <w:spacing w:val="1"/>
+          <w:u w:val="single"/>
+        </w:rPr>
+        <w:t xml:space="preserve"> </w:t>
+      </w:r>
+      <w:r>
+        <w:rPr>
+          <w:u w:val="single"/>
+        </w:rPr>
+        <w:t>LA</w:t>
+      </w:r>
+      <w:r>
+        <w:rPr>
+          <w:spacing w:val="1"/>
+          <w:u w:val="single"/>
+        </w:rPr>
+        <w:t xml:space="preserve"> </w:t>
+      </w:r>
+      <w:r>
+        <w:rPr>
+          <w:color w:val="C00000"/>
+          <w:u w:val="single"/>
+        </w:rPr>
+        <w:t>TIENDA</w:t>
+      </w:r>
+      <w:r>
+        <w:rPr>
+          <w:spacing w:val="1"/>
+          <w:u w:val="single"/>
+        </w:rPr>
+        <w:t xml:space="preserve"> </w:t>
+      </w:r>
+      <w:r>
+        <w:rPr>
+          <w:u w:val="single"/>
+        </w:rPr>
+        <w:t>O</w:t>
+      </w:r>
+      <w:r>
+        <w:rPr>
+          <w:spacing w:val="1"/>
+          <w:u w:val="single"/>
+        </w:rPr>
+        <w:t xml:space="preserve"> </w:t>
+      </w:r>
+      <w:r>
+        <w:rPr>
+          <w:u w:val="single"/>
+        </w:rPr>
+        <w:t>ENTREGA</w:t>
       </w:r>
       <w:r>
         <w:rPr>
           <w:spacing w:val="49"/>
-          <w:highlight w:val="yellow"/>
-        </w:rPr>
-        <w:t xml:space="preserve"> </w:t>
-      </w:r>
-      <w:r>
-        <w:rPr>
-          <w:highlight w:val="yellow"/>
-        </w:rPr>
-        <w:t>a</w:t>
-      </w:r>
-      <w:r>
-        <w:rPr>
-          <w:spacing w:val="1"/>
-          <w:highlight w:val="yellow"/>
-        </w:rPr>
-        <w:t xml:space="preserve"> </w:t>
-      </w:r>
-      <w:r>
-        <w:rPr>
-          <w:highlight w:val="yellow"/>
-        </w:rPr>
-        <w:t>domicilio</w:t>
-      </w:r>
-      <w:commentRangeEnd w:id="1"/>
-      <w:r>
-        <w:rPr>
-          <w:rStyle w:val="CommentReference"/>
-        </w:rPr>
-        <w:commentReference w:id="1"/>
-      </w:r>
-      <w:commentRangeEnd w:id="2"/>
-      <w:r>
-        <w:rPr>
-          <w:rStyle w:val="CommentReference"/>
-        </w:rPr>
-        <w:commentReference w:id="2"/>
-      </w:r>
-      <w:r>
+          <w:u w:val="single"/>
+        </w:rPr>
+        <w:t xml:space="preserve"> </w:t>
+      </w:r>
+      <w:r>
+        <w:rPr>
+          <w:u w:val="single"/>
+        </w:rPr>
+        <w:t>A</w:t>
+      </w:r>
+      <w:r>
+        <w:rPr>
+          <w:spacing w:val="1"/>
+          <w:u w:val="single"/>
+        </w:rPr>
+        <w:t xml:space="preserve"> </w:t>
+      </w:r>
+      <w:r>
+        <w:rPr>
+          <w:u w:val="single"/>
+        </w:rPr>
+        <w:t>DOMICILIO</w:t>
+      </w:r>
+      <w:r>
+        <w:rPr/>
         <w:t xml:space="preserve">. Se deben registrar los </w:t>
       </w:r>
       <w:r>
         <w:rPr>
-          <w:highlight w:val="yellow"/>
+          <w:color w:val="C00000"/>
         </w:rPr>
         <w:t>detalles de cada pedido</w:t>
       </w:r>
       <w:r>
+        <w:rPr/>
         <w:t xml:space="preserve">, incluyendo los </w:t>
       </w:r>
       <w:r>
         <w:rPr>
-          <w:highlight w:val="yellow"/>
-        </w:rPr>
-        <w:t>productos solicitados, las</w:t>
-      </w:r>
-      <w:r>
-        <w:rPr>
-          <w:spacing w:val="1"/>
-          <w:highlight w:val="yellow"/>
-        </w:rPr>
-        <w:t xml:space="preserve"> </w:t>
-      </w:r>
-      <w:r>
-        <w:rPr>
-          <w:highlight w:val="yellow"/>
-        </w:rPr>
-        <w:t>cantidades, la fecha de entrega y los datos del cliente</w:t>
-      </w:r>
-      <w:r>
+          <w:color w:val="C00000"/>
+        </w:rPr>
+        <w:t>PRODUCTOS</w:t>
+      </w:r>
+      <w:r>
+        <w:rPr/>
+        <w:t xml:space="preserve"> SOLICITADOS, LAS</w:t>
+      </w:r>
+      <w:r>
+        <w:rPr>
+          <w:spacing w:val="1"/>
+        </w:rPr>
+        <w:t xml:space="preserve"> </w:t>
+      </w:r>
+      <w:r>
+        <w:rPr/>
+        <w:t xml:space="preserve">CANTIDADES, LA FECHA DE ENTREGA Y LOS DATOS DEL </w:t>
+      </w:r>
+      <w:r>
+        <w:rPr>
+          <w:color w:val="C00000"/>
+        </w:rPr>
+        <w:t>CLIENTE</w:t>
+      </w:r>
+      <w:r>
+        <w:rPr/>
         <w:t>.</w:t>
       </w:r>
       <w:r>
@@ -2226,82 +2351,131 @@
         <w:t xml:space="preserve"> </w:t>
       </w:r>
       <w:r>
-        <w:t>Además, la panadería tiene una tienda física</w:t>
-      </w:r>
-      <w:r>
-        <w:rPr>
-          <w:spacing w:val="1"/>
-        </w:rPr>
-        <w:t xml:space="preserve"> </w:t>
-      </w:r>
-      <w:r>
+        <w:rPr/>
+        <w:t xml:space="preserve">Además, la panadería tiene una </w:t>
+      </w:r>
+      <w:r>
+        <w:rPr>
+          <w:color w:val="C00000"/>
+          <w:u w:val="single"/>
+        </w:rPr>
+        <w:t>tienda física</w:t>
+      </w:r>
+      <w:r>
+        <w:rPr>
+          <w:spacing w:val="1"/>
+          <w:u w:val="single"/>
+        </w:rPr>
+        <w:t xml:space="preserve"> </w:t>
+      </w:r>
+      <w:r>
+        <w:rPr>
+          <w:u w:val="single"/>
+        </w:rPr>
         <w:t>donde</w:t>
       </w:r>
       <w:r>
         <w:rPr>
           <w:spacing w:val="-2"/>
-        </w:rPr>
-        <w:t xml:space="preserve"> </w:t>
-      </w:r>
-      <w:r>
+          <w:u w:val="single"/>
+        </w:rPr>
+        <w:t xml:space="preserve"> </w:t>
+      </w:r>
+      <w:r>
+        <w:rPr>
+          <w:u w:val="single"/>
+        </w:rPr>
         <w:t>los</w:t>
       </w:r>
       <w:r>
         <w:rPr>
           <w:spacing w:val="-2"/>
-        </w:rPr>
-        <w:t xml:space="preserve"> </w:t>
-      </w:r>
-      <w:r>
+          <w:u w:val="single"/>
+        </w:rPr>
+        <w:t xml:space="preserve"> </w:t>
+      </w:r>
+      <w:r>
+        <w:rPr>
+          <w:color w:val="C00000"/>
+          <w:u w:val="single"/>
+        </w:rPr>
         <w:t>clientes</w:t>
       </w:r>
       <w:r>
         <w:rPr>
+          <w:color w:val="C00000"/>
           <w:spacing w:val="-1"/>
-        </w:rPr>
-        <w:t xml:space="preserve"> </w:t>
-      </w:r>
-      <w:r>
+          <w:u w:val="single"/>
+        </w:rPr>
+        <w:t xml:space="preserve"> </w:t>
+      </w:r>
+      <w:r>
+        <w:rPr>
+          <w:u w:val="single"/>
+        </w:rPr>
         <w:t>también</w:t>
       </w:r>
       <w:r>
         <w:rPr>
           <w:spacing w:val="-2"/>
-        </w:rPr>
-        <w:t xml:space="preserve"> </w:t>
-      </w:r>
-      <w:r>
+          <w:u w:val="single"/>
+        </w:rPr>
+        <w:t xml:space="preserve"> </w:t>
+      </w:r>
+      <w:r>
+        <w:rPr>
+          <w:u w:val="single"/>
+        </w:rPr>
         <w:t>pueden</w:t>
       </w:r>
       <w:r>
         <w:rPr>
           <w:spacing w:val="-1"/>
-        </w:rPr>
-        <w:t xml:space="preserve"> </w:t>
-      </w:r>
-      <w:r>
+          <w:u w:val="single"/>
+        </w:rPr>
+        <w:t xml:space="preserve"> </w:t>
+      </w:r>
+      <w:r>
+        <w:rPr>
+          <w:u w:val="single"/>
+        </w:rPr>
         <w:t>realizar</w:t>
       </w:r>
       <w:r>
         <w:rPr>
           <w:spacing w:val="-2"/>
-        </w:rPr>
-        <w:t xml:space="preserve"> </w:t>
-      </w:r>
-      <w:r>
+          <w:u w:val="single"/>
+        </w:rPr>
+        <w:t xml:space="preserve"> </w:t>
+      </w:r>
+      <w:r>
+        <w:rPr>
+          <w:color w:val="C00000"/>
+          <w:u w:val="single"/>
+        </w:rPr>
         <w:t>compras</w:t>
       </w:r>
       <w:r>
         <w:rPr>
+          <w:color w:val="C00000"/>
           <w:spacing w:val="-1"/>
-        </w:rPr>
-        <w:t xml:space="preserve"> </w:t>
-      </w:r>
-      <w:r>
-        <w:t>directas.</w:t>
+          <w:u w:val="single"/>
+        </w:rPr>
+        <w:t xml:space="preserve"> </w:t>
+      </w:r>
+      <w:r>
+        <w:rPr>
+          <w:color w:val="C00000"/>
+          <w:u w:val="single"/>
+        </w:rPr>
+        <w:t>directas</w:t>
+      </w:r>
+      <w:r>
+        <w:rPr/>
+        <w:t>.</w:t>
       </w:r>
     </w:p>
-    <w:p>
+    <w:p w14:noSpellErr="1">
       <w:pPr>
         <w:pStyle w:val="BodyText"/>
         <w:spacing w:before="161" w:line="276" w:lineRule="auto"/>
@@ -2309,219 +2483,214 @@
         <w:jc w:val="both"/>
       </w:pPr>
       <w:r>
+        <w:rPr/>
         <w:t xml:space="preserve">Cada </w:t>
       </w:r>
       <w:r>
         <w:rPr>
-          <w:highlight w:val="yellow"/>
+          <w:color w:val="C00000"/>
         </w:rPr>
         <w:t>producto</w:t>
       </w:r>
       <w:r>
-        <w:t xml:space="preserve"> de la panadería tiene diferentes atributos, como </w:t>
-      </w:r>
-      <w:r>
-        <w:rPr>
-          <w:highlight w:val="yellow"/>
-        </w:rPr>
-        <w:t>nombre, descripción, categoría, precio,</w:t>
-      </w:r>
-      <w:r>
-        <w:rPr>
-          <w:spacing w:val="1"/>
-          <w:highlight w:val="yellow"/>
-        </w:rPr>
-        <w:t xml:space="preserve"> </w:t>
-      </w:r>
-      <w:r>
-        <w:rPr>
-          <w:highlight w:val="yellow"/>
-        </w:rPr>
-        <w:t>ingredientes, alérgenos, entre otros</w:t>
-      </w:r>
-      <w:r>
-        <w:t xml:space="preserve">. Además, los productos pueden estar disponibles en </w:t>
-      </w:r>
-      <w:r>
-        <w:rPr>
-          <w:highlight w:val="yellow"/>
+        <w:rPr>
+          <w:color w:val="C00000"/>
+        </w:rPr>
+        <w:t xml:space="preserve"> </w:t>
+      </w:r>
+      <w:r>
+        <w:rPr/>
+        <w:t xml:space="preserve">de la panadería tiene diferentes atributos, como </w:t>
+      </w:r>
+      <w:r>
+        <w:rPr/>
+        <w:t>NOMBRE, DESCRIPCIÓN, CATEGORÍA, PRECIO,</w:t>
+      </w:r>
+      <w:r>
+        <w:rPr>
+          <w:spacing w:val="1"/>
+        </w:rPr>
+        <w:t xml:space="preserve"> </w:t>
+      </w:r>
+      <w:r>
+        <w:rPr/>
+        <w:t>INGREDIENTES, ALÉRGENOS, ENTRE OTROS</w:t>
+      </w:r>
+      <w:r>
+        <w:rPr/>
+        <w:t xml:space="preserve">.</w:t>
+      </w:r>
+      <w:r>
+        <w:rPr/>
+        <w:t xml:space="preserve"> Además, los </w:t>
+      </w:r>
+      <w:r>
+        <w:rPr>
+          <w:color w:val="C00000"/>
+          <w:u w:val="single"/>
+        </w:rPr>
+        <w:t xml:space="preserve">productos </w:t>
+      </w:r>
+      <w:r>
+        <w:rPr>
+          <w:u w:val="single"/>
+        </w:rPr>
+        <w:t xml:space="preserve">pueden estar disponibles en </w:t>
+      </w:r>
+      <w:r>
+        <w:rPr>
+          <w:u w:val="single"/>
         </w:rPr>
         <w:t>diferentes</w:t>
       </w:r>
       <w:r>
         <w:rPr>
           <w:spacing w:val="1"/>
-          <w:highlight w:val="yellow"/>
-        </w:rPr>
-        <w:t xml:space="preserve"> </w:t>
-      </w:r>
-      <w:r>
-        <w:rPr>
-          <w:highlight w:val="yellow"/>
-        </w:rPr>
-        <w:t>variantes,</w:t>
+          <w:u w:val="single"/>
+        </w:rPr>
+        <w:t xml:space="preserve"> </w:t>
+      </w:r>
+      <w:r>
+        <w:rPr>
+          <w:color w:val="C00000"/>
+          <w:u w:val="single"/>
+        </w:rPr>
+        <w:t>variantes</w:t>
+      </w:r>
+      <w:r>
+        <w:rPr/>
+        <w:t>,</w:t>
       </w:r>
       <w:r>
         <w:rPr>
           <w:spacing w:val="-2"/>
-          <w:highlight w:val="yellow"/>
-        </w:rPr>
-        <w:t xml:space="preserve"> </w:t>
-      </w:r>
-      <w:r>
-        <w:rPr>
-          <w:highlight w:val="yellow"/>
-        </w:rPr>
+        </w:rPr>
+        <w:t xml:space="preserve"> </w:t>
+      </w:r>
+      <w:r>
+        <w:rPr/>
         <w:t>como</w:t>
       </w:r>
       <w:r>
         <w:rPr>
           <w:spacing w:val="-2"/>
-          <w:highlight w:val="yellow"/>
-        </w:rPr>
-        <w:t xml:space="preserve"> </w:t>
-      </w:r>
-      <w:r>
-        <w:rPr>
-          <w:highlight w:val="yellow"/>
-        </w:rPr>
-        <w:t>tamaño,</w:t>
+        </w:rPr>
+        <w:t xml:space="preserve"> </w:t>
+      </w:r>
+      <w:r>
+        <w:rPr/>
+        <w:t>TAMAÑO,</w:t>
       </w:r>
       <w:r>
         <w:rPr>
           <w:spacing w:val="-2"/>
-          <w:highlight w:val="yellow"/>
-        </w:rPr>
-        <w:t xml:space="preserve"> </w:t>
-      </w:r>
-      <w:r>
-        <w:rPr>
-          <w:highlight w:val="yellow"/>
-        </w:rPr>
-        <w:t>sabor</w:t>
+        </w:rPr>
+        <w:t xml:space="preserve"> </w:t>
+      </w:r>
+      <w:r>
+        <w:rPr/>
+        <w:t>SABOR</w:t>
       </w:r>
       <w:r>
         <w:rPr>
           <w:spacing w:val="-2"/>
-          <w:highlight w:val="yellow"/>
-        </w:rPr>
-        <w:t xml:space="preserve"> </w:t>
-      </w:r>
-      <w:r>
-        <w:rPr>
-          <w:highlight w:val="yellow"/>
-        </w:rPr>
-        <w:t>o</w:t>
+        </w:rPr>
+        <w:t xml:space="preserve"> </w:t>
+      </w:r>
+      <w:r>
+        <w:rPr/>
+        <w:t>O</w:t>
       </w:r>
       <w:r>
         <w:rPr>
           <w:spacing w:val="-2"/>
-          <w:highlight w:val="yellow"/>
-        </w:rPr>
-        <w:t xml:space="preserve"> </w:t>
-      </w:r>
-      <w:r>
-        <w:rPr>
-          <w:highlight w:val="yellow"/>
-        </w:rPr>
-        <w:t>relleno,</w:t>
+        </w:rPr>
+        <w:t xml:space="preserve"> </w:t>
+      </w:r>
+      <w:r>
+        <w:rPr/>
+        <w:t>RELLENO</w:t>
+      </w:r>
+      <w:r>
+        <w:rPr/>
+        <w:t>,</w:t>
       </w:r>
       <w:r>
         <w:rPr>
           <w:spacing w:val="-2"/>
-          <w:highlight w:val="yellow"/>
-        </w:rPr>
-        <w:t xml:space="preserve"> </w:t>
-      </w:r>
-      <w:r>
-        <w:rPr>
-          <w:highlight w:val="yellow"/>
-        </w:rPr>
+        </w:rPr>
+        <w:t xml:space="preserve"> </w:t>
+      </w:r>
+      <w:r>
+        <w:rPr/>
         <w:t>y</w:t>
       </w:r>
       <w:r>
         <w:rPr>
           <w:spacing w:val="-2"/>
-          <w:highlight w:val="yellow"/>
-        </w:rPr>
-        <w:t xml:space="preserve"> </w:t>
-      </w:r>
-      <w:r>
-        <w:rPr>
-          <w:highlight w:val="yellow"/>
-        </w:rPr>
+        </w:rPr>
+        <w:t xml:space="preserve"> </w:t>
+      </w:r>
+      <w:r>
+        <w:rPr/>
         <w:t>cada</w:t>
       </w:r>
       <w:r>
         <w:rPr>
           <w:spacing w:val="-2"/>
-          <w:highlight w:val="yellow"/>
-        </w:rPr>
-        <w:t xml:space="preserve"> </w:t>
-      </w:r>
-      <w:r>
-        <w:rPr>
-          <w:highlight w:val="yellow"/>
-        </w:rPr>
+        </w:rPr>
+        <w:t xml:space="preserve"> </w:t>
+      </w:r>
+      <w:r>
+        <w:rPr/>
         <w:t>variante</w:t>
       </w:r>
       <w:r>
         <w:rPr>
           <w:spacing w:val="-2"/>
-          <w:highlight w:val="yellow"/>
-        </w:rPr>
-        <w:t xml:space="preserve"> </w:t>
-      </w:r>
-      <w:r>
-        <w:rPr>
-          <w:highlight w:val="yellow"/>
-        </w:rPr>
+        </w:rPr>
+        <w:t xml:space="preserve"> </w:t>
+      </w:r>
+      <w:r>
+        <w:rPr/>
         <w:t>tiene</w:t>
       </w:r>
       <w:r>
         <w:rPr>
           <w:spacing w:val="-2"/>
-          <w:highlight w:val="yellow"/>
-        </w:rPr>
-        <w:t xml:space="preserve"> </w:t>
-      </w:r>
-      <w:r>
-        <w:rPr>
-          <w:highlight w:val="yellow"/>
-        </w:rPr>
+        </w:rPr>
+        <w:t xml:space="preserve"> </w:t>
+      </w:r>
+      <w:r>
+        <w:rPr/>
         <w:t>su</w:t>
       </w:r>
       <w:r>
         <w:rPr>
           <w:spacing w:val="-2"/>
-          <w:highlight w:val="yellow"/>
-        </w:rPr>
-        <w:t xml:space="preserve"> </w:t>
-      </w:r>
-      <w:r>
-        <w:rPr>
-          <w:highlight w:val="yellow"/>
-        </w:rPr>
+        </w:rPr>
+        <w:t xml:space="preserve"> </w:t>
+      </w:r>
+      <w:r>
+        <w:rPr/>
         <w:t>propio</w:t>
       </w:r>
       <w:r>
         <w:rPr>
           <w:spacing w:val="-2"/>
-          <w:highlight w:val="yellow"/>
-        </w:rPr>
-        <w:t xml:space="preserve"> </w:t>
-      </w:r>
-      <w:r>
-        <w:rPr>
-          <w:highlight w:val="yellow"/>
-        </w:rPr>
-        <w:t>stock</w:t>
-      </w:r>
-      <w:r>
+        </w:rPr>
+        <w:t xml:space="preserve"> </w:t>
+      </w:r>
+      <w:r>
+        <w:rPr/>
+        <w:t>STOCK</w:t>
+      </w:r>
+      <w:r>
+        <w:rPr/>
         <w:t>.</w:t>
       </w:r>
     </w:p>
-    <w:p>
+    <w:p w14:noSpellErr="1">
       <w:pPr>
         <w:spacing w:line="276" w:lineRule="auto"/>
         <w:jc w:val="both"/>
@@ -2544,32 +2713,71 @@
       </w:pPr>
       <w:r>
         <w:rPr/>
-        <w:t>En la panadería, se elaboran diferentes tipos de pan, pasteles, galletas y otros productos de panadería.</w:t>
-      </w:r>
-      <w:r>
-        <w:rPr>
-          <w:spacing w:val="1"/>
-        </w:rPr>
-        <w:t xml:space="preserve"> </w:t>
-      </w:r>
-      <w:r>
-        <w:rPr>
-          <w:highlight w:val="yellow"/>
-        </w:rPr>
-        <w:t>Cada producto tiene una receta única que incluye ingredientes, cantidades y pasos de preparación</w:t>
-      </w:r>
-      <w:r>
-        <w:rPr>
-          <w:spacing w:val="1"/>
-          <w:highlight w:val="yellow"/>
-        </w:rPr>
-        <w:t xml:space="preserve"> </w:t>
-      </w:r>
-      <w:r>
-        <w:rPr>
-          <w:highlight w:val="yellow"/>
-        </w:rPr>
-        <w:t>específicos</w:t>
+        <w:t xml:space="preserve">En la panadería, se elaboran diferentes tipos de pan, pasteles, galletas y otros </w:t>
+      </w:r>
+      <w:r>
+        <w:rPr>
+          <w:color w:val="C00000"/>
+        </w:rPr>
+        <w:t xml:space="preserve">productos </w:t>
+      </w:r>
+      <w:r>
+        <w:rPr/>
+        <w:t>de panadería.</w:t>
+      </w:r>
+      <w:r>
+        <w:rPr>
+          <w:spacing w:val="1"/>
+        </w:rPr>
+        <w:t xml:space="preserve"> </w:t>
+      </w:r>
+      <w:r>
+        <w:rPr/>
+        <w:t xml:space="preserve">Cada </w:t>
+      </w:r>
+      <w:r>
+        <w:rPr>
+          <w:color w:val="C00000"/>
+          <w:u w:val="single"/>
+        </w:rPr>
+        <w:t xml:space="preserve">producto </w:t>
+      </w:r>
+      <w:r>
+        <w:rPr>
+          <w:u w:val="single"/>
+        </w:rPr>
+        <w:t xml:space="preserve">tiene una </w:t>
+      </w:r>
+      <w:r>
+        <w:rPr>
+          <w:color w:val="C00000"/>
+          <w:u w:val="single"/>
+        </w:rPr>
+        <w:t xml:space="preserve">receta </w:t>
+      </w:r>
+      <w:r>
+        <w:rPr>
+          <w:u w:val="single"/>
+        </w:rPr>
+        <w:t>única</w:t>
+      </w:r>
+      <w:r>
+        <w:rPr/>
+        <w:t xml:space="preserve"> que incluye </w:t>
+      </w:r>
+      <w:r>
+        <w:rPr/>
+        <w:t>INGREDIENTES, CANTIDADES Y PASOS DE PREPARACIÓN</w:t>
+      </w:r>
+      <w:r>
+        <w:rPr>
+          <w:spacing w:val="1"/>
+        </w:rPr>
+        <w:t xml:space="preserve"> </w:t>
+      </w:r>
+      <w:r>
+        <w:rPr/>
+        <w:t>ESPECÍFICOS</w:t>
       </w:r>
       <w:r>
         <w:rPr/>
@@ -2582,395 +2790,328 @@
         <w:t xml:space="preserve"> </w:t>
       </w:r>
       <w:r>
-        <w:rPr>
-          <w:highlight w:val="yellow"/>
-        </w:rPr>
+        <w:rPr/>
         <w:t>Es</w:t>
       </w:r>
       <w:r>
         <w:rPr>
           <w:spacing w:val="1"/>
-          <w:highlight w:val="yellow"/>
-        </w:rPr>
-        <w:t xml:space="preserve"> </w:t>
-      </w:r>
-      <w:r>
-        <w:rPr>
-          <w:highlight w:val="yellow"/>
-        </w:rPr>
+        </w:rPr>
+        <w:t xml:space="preserve"> </w:t>
+      </w:r>
+      <w:r>
+        <w:rPr/>
         <w:t>importante</w:t>
       </w:r>
       <w:r>
         <w:rPr>
           <w:spacing w:val="1"/>
-          <w:highlight w:val="yellow"/>
-        </w:rPr>
-        <w:t xml:space="preserve"> </w:t>
-      </w:r>
-      <w:r>
-        <w:rPr>
-          <w:highlight w:val="yellow"/>
-        </w:rPr>
+        </w:rPr>
+        <w:t xml:space="preserve"> </w:t>
+      </w:r>
+      <w:r>
+        <w:rPr/>
         <w:t>tener</w:t>
       </w:r>
       <w:r>
         <w:rPr>
           <w:spacing w:val="1"/>
-          <w:highlight w:val="yellow"/>
-        </w:rPr>
-        <w:t xml:space="preserve"> </w:t>
-      </w:r>
-      <w:r>
-        <w:rPr>
-          <w:highlight w:val="yellow"/>
-        </w:rPr>
+        </w:rPr>
+        <w:t xml:space="preserve"> </w:t>
+      </w:r>
+      <w:r>
+        <w:rPr/>
         <w:t>en</w:t>
       </w:r>
       <w:r>
         <w:rPr>
           <w:spacing w:val="1"/>
-          <w:highlight w:val="yellow"/>
-        </w:rPr>
-        <w:t xml:space="preserve"> </w:t>
-      </w:r>
-      <w:r>
-        <w:rPr>
-          <w:highlight w:val="yellow"/>
-        </w:rPr>
+        </w:rPr>
+        <w:t xml:space="preserve"> </w:t>
+      </w:r>
+      <w:r>
+        <w:rPr/>
         <w:t>cuenta</w:t>
       </w:r>
       <w:r>
         <w:rPr>
           <w:spacing w:val="1"/>
-          <w:highlight w:val="yellow"/>
-        </w:rPr>
-        <w:t xml:space="preserve"> </w:t>
-      </w:r>
-      <w:r>
-        <w:rPr>
-          <w:highlight w:val="yellow"/>
-        </w:rPr>
+        </w:rPr>
+        <w:t xml:space="preserve"> </w:t>
+      </w:r>
+      <w:r>
+        <w:rPr/>
         <w:t>los</w:t>
       </w:r>
       <w:r>
         <w:rPr>
           <w:spacing w:val="1"/>
-          <w:highlight w:val="yellow"/>
-        </w:rPr>
-        <w:t xml:space="preserve"> </w:t>
-      </w:r>
-      <w:r>
-        <w:rPr>
-          <w:highlight w:val="yellow"/>
+        </w:rPr>
+        <w:t xml:space="preserve"> </w:t>
+      </w:r>
+      <w:r>
+        <w:rPr>
+          <w:color w:val="C00000"/>
         </w:rPr>
         <w:t>proveedores</w:t>
       </w:r>
       <w:r>
         <w:rPr>
           <w:spacing w:val="1"/>
-          <w:highlight w:val="yellow"/>
-        </w:rPr>
-        <w:t xml:space="preserve"> </w:t>
-      </w:r>
-      <w:r>
-        <w:rPr>
-          <w:highlight w:val="yellow"/>
-        </w:rPr>
+        </w:rPr>
+        <w:t xml:space="preserve"> </w:t>
+      </w:r>
+      <w:r>
+        <w:rPr/>
         <w:t>de</w:t>
       </w:r>
       <w:r>
         <w:rPr>
           <w:spacing w:val="1"/>
-          <w:highlight w:val="yellow"/>
-        </w:rPr>
-        <w:t xml:space="preserve"> </w:t>
-      </w:r>
-      <w:r>
-        <w:rPr>
-          <w:highlight w:val="yellow"/>
-        </w:rPr>
+        </w:rPr>
+        <w:t xml:space="preserve"> </w:t>
+      </w:r>
+      <w:r>
+        <w:rPr/>
         <w:t>cada</w:t>
       </w:r>
       <w:r>
         <w:rPr>
           <w:spacing w:val="1"/>
-          <w:highlight w:val="yellow"/>
-        </w:rPr>
-        <w:t xml:space="preserve"> </w:t>
-      </w:r>
-      <w:r>
-        <w:rPr>
-          <w:highlight w:val="yellow"/>
-        </w:rPr>
-        <w:t>ingrediente,</w:t>
-      </w:r>
-      <w:r>
-        <w:rPr>
-          <w:spacing w:val="1"/>
-          <w:highlight w:val="yellow"/>
-        </w:rPr>
-        <w:t xml:space="preserve"> </w:t>
-      </w:r>
-      <w:r>
-        <w:rPr>
-          <w:highlight w:val="yellow"/>
-        </w:rPr>
+        </w:rPr>
+        <w:t xml:space="preserve"> </w:t>
+      </w:r>
+      <w:r>
+        <w:rPr/>
+        <w:t>INGREDIENTE,</w:t>
+      </w:r>
+      <w:r>
+        <w:rPr>
+          <w:spacing w:val="1"/>
+        </w:rPr>
+        <w:t xml:space="preserve"> </w:t>
+      </w:r>
+      <w:r>
+        <w:rPr/>
+        <w:t>LOS</w:t>
+      </w:r>
+      <w:r>
+        <w:rPr>
+          <w:spacing w:val="1"/>
+        </w:rPr>
+        <w:t xml:space="preserve"> </w:t>
+      </w:r>
+      <w:r>
+        <w:rPr/>
+        <w:t>TIEMPOS</w:t>
+      </w:r>
+      <w:r>
+        <w:rPr>
+          <w:spacing w:val="1"/>
+        </w:rPr>
+        <w:t xml:space="preserve"> </w:t>
+      </w:r>
+      <w:r>
+        <w:rPr/>
+        <w:t>DE</w:t>
+      </w:r>
+      <w:r>
+        <w:rPr>
+          <w:spacing w:val="1"/>
+        </w:rPr>
+        <w:t xml:space="preserve"> </w:t>
+      </w:r>
+      <w:r>
+        <w:rPr/>
+        <w:t>RESPUESTA</w:t>
+      </w:r>
+      <w:r>
+        <w:rPr>
+          <w:spacing w:val="1"/>
+        </w:rPr>
+        <w:t xml:space="preserve"> </w:t>
+      </w:r>
+      <w:r>
+        <w:rPr/>
+        <w:t>DE</w:t>
+      </w:r>
+      <w:r>
+        <w:rPr>
+          <w:spacing w:val="1"/>
+        </w:rPr>
+        <w:t xml:space="preserve"> </w:t>
+      </w:r>
+      <w:r>
+        <w:rPr/>
+        <w:t>LOS</w:t>
+      </w:r>
+      <w:r>
+        <w:rPr>
+          <w:spacing w:val="1"/>
+        </w:rPr>
+        <w:t xml:space="preserve"> </w:t>
+      </w:r>
+      <w:r>
+        <w:rPr/>
+        <w:t>PROVEEDORES</w:t>
+      </w:r>
+      <w:r>
+        <w:rPr>
+          <w:spacing w:val="1"/>
+        </w:rPr>
+        <w:t xml:space="preserve"> </w:t>
+      </w:r>
+      <w:r>
+        <w:rPr/>
+        <w:t>y</w:t>
+      </w:r>
+      <w:r>
+        <w:rPr>
+          <w:spacing w:val="1"/>
+        </w:rPr>
+        <w:t xml:space="preserve"> </w:t>
+      </w:r>
+      <w:r>
+        <w:rPr/>
         <w:t>los</w:t>
       </w:r>
       <w:r>
         <w:rPr>
           <w:spacing w:val="1"/>
-          <w:highlight w:val="yellow"/>
-        </w:rPr>
-        <w:t xml:space="preserve"> </w:t>
-      </w:r>
-      <w:r>
-        <w:rPr>
-          <w:highlight w:val="yellow"/>
-        </w:rPr>
-        <w:t>tiempos</w:t>
-      </w:r>
-      <w:r>
-        <w:rPr>
-          <w:spacing w:val="1"/>
-          <w:highlight w:val="yellow"/>
-        </w:rPr>
-        <w:t xml:space="preserve"> </w:t>
-      </w:r>
-      <w:r>
-        <w:rPr>
-          <w:highlight w:val="yellow"/>
-        </w:rPr>
+        </w:rPr>
+        <w:t xml:space="preserve"> </w:t>
+      </w:r>
+      <w:r>
+        <w:rPr/>
+        <w:t>LÍMITES</w:t>
+      </w:r>
+      <w:r>
+        <w:rPr>
+          <w:spacing w:val="1"/>
+        </w:rPr>
+        <w:t xml:space="preserve"> </w:t>
+      </w:r>
+      <w:r>
+        <w:rPr/>
+        <w:t>DE</w:t>
+      </w:r>
+      <w:r>
+        <w:rPr>
+          <w:spacing w:val="1"/>
+        </w:rPr>
+        <w:t xml:space="preserve"> </w:t>
+      </w:r>
+      <w:r>
+        <w:rPr>
+          <w:color w:val="C00000"/>
+        </w:rPr>
+        <w:t>INVENTARIO</w:t>
+      </w:r>
+      <w:r>
+        <w:rPr>
+          <w:spacing w:val="1"/>
+        </w:rPr>
+        <w:t xml:space="preserve"> </w:t>
+      </w:r>
+      <w:r>
+        <w:rPr/>
+        <w:t>(MÍNIMO</w:t>
+      </w:r>
+      <w:r>
+        <w:rPr>
+          <w:spacing w:val="1"/>
+        </w:rPr>
+        <w:t xml:space="preserve"> </w:t>
+      </w:r>
+      <w:r>
+        <w:rPr/>
+        <w:t>Y</w:t>
+      </w:r>
+      <w:r>
+        <w:rPr>
+          <w:spacing w:val="1"/>
+        </w:rPr>
+        <w:t xml:space="preserve"> </w:t>
+      </w:r>
+      <w:r>
+        <w:rPr/>
+        <w:t>MÁXIMO)</w:t>
+      </w:r>
+      <w:r>
+        <w:rPr>
+          <w:spacing w:val="1"/>
+        </w:rPr>
+        <w:t xml:space="preserve"> </w:t>
+      </w:r>
+      <w:r>
+        <w:rPr/>
+        <w:t>para</w:t>
+      </w:r>
+      <w:r>
+        <w:rPr>
+          <w:spacing w:val="1"/>
+        </w:rPr>
+        <w:t xml:space="preserve"> </w:t>
+      </w:r>
+      <w:r>
+        <w:rPr/>
+        <w:t>garantizar</w:t>
+      </w:r>
+      <w:r>
+        <w:rPr>
+          <w:spacing w:val="1"/>
+        </w:rPr>
+        <w:t xml:space="preserve"> </w:t>
+      </w:r>
+      <w:r>
+        <w:rPr/>
+        <w:t>la</w:t>
+      </w:r>
+      <w:r>
+        <w:rPr>
+          <w:spacing w:val="1"/>
+        </w:rPr>
+        <w:t xml:space="preserve"> </w:t>
+      </w:r>
+      <w:r>
+        <w:rPr/>
+        <w:t>disponibilidad</w:t>
+      </w:r>
+      <w:r>
+        <w:rPr>
+          <w:spacing w:val="-2"/>
+        </w:rPr>
+        <w:t xml:space="preserve"> </w:t>
+      </w:r>
+      <w:r>
+        <w:rPr/>
         <w:t>de</w:t>
       </w:r>
       <w:r>
         <w:rPr>
-          <w:spacing w:val="1"/>
-          <w:highlight w:val="yellow"/>
-        </w:rPr>
-        <w:t xml:space="preserve"> </w:t>
-      </w:r>
-      <w:r>
-        <w:rPr>
-          <w:highlight w:val="yellow"/>
-        </w:rPr>
-        <w:t>respuesta</w:t>
-      </w:r>
-      <w:r>
-        <w:rPr>
-          <w:spacing w:val="1"/>
-          <w:highlight w:val="yellow"/>
-        </w:rPr>
-        <w:t xml:space="preserve"> </w:t>
-      </w:r>
-      <w:r>
-        <w:rPr>
-          <w:highlight w:val="yellow"/>
-        </w:rPr>
-        <w:t>de</w:t>
-      </w:r>
-      <w:r>
-        <w:rPr>
-          <w:spacing w:val="1"/>
-          <w:highlight w:val="yellow"/>
-        </w:rPr>
-        <w:t xml:space="preserve"> </w:t>
-      </w:r>
-      <w:r>
-        <w:rPr>
-          <w:highlight w:val="yellow"/>
-        </w:rPr>
+          <w:spacing w:val="-2"/>
+        </w:rPr>
+        <w:t xml:space="preserve"> </w:t>
+      </w:r>
+      <w:r>
+        <w:rPr/>
         <w:t>los</w:t>
       </w:r>
       <w:r>
         <w:rPr>
-          <w:spacing w:val="1"/>
-          <w:highlight w:val="yellow"/>
-        </w:rPr>
-        <w:t xml:space="preserve"> </w:t>
-      </w:r>
-      <w:r>
-        <w:rPr>
-          <w:highlight w:val="yellow"/>
-        </w:rPr>
-        <w:t>proveedores</w:t>
-      </w:r>
-      <w:r>
-        <w:rPr>
-          <w:spacing w:val="1"/>
-          <w:highlight w:val="yellow"/>
-        </w:rPr>
-        <w:t xml:space="preserve"> </w:t>
-      </w:r>
-      <w:r>
-        <w:rPr>
-          <w:highlight w:val="yellow"/>
-        </w:rPr>
-        <w:t>y</w:t>
-      </w:r>
-      <w:r>
-        <w:rPr>
-          <w:spacing w:val="1"/>
-          <w:highlight w:val="yellow"/>
-        </w:rPr>
-        <w:t xml:space="preserve"> </w:t>
-      </w:r>
-      <w:r>
-        <w:rPr>
-          <w:highlight w:val="yellow"/>
-        </w:rPr>
-        <w:t>los</w:t>
-      </w:r>
-      <w:r>
-        <w:rPr>
-          <w:spacing w:val="1"/>
-          <w:highlight w:val="yellow"/>
-        </w:rPr>
-        <w:t xml:space="preserve"> </w:t>
-      </w:r>
-      <w:r>
-        <w:rPr>
-          <w:highlight w:val="yellow"/>
-        </w:rPr>
-        <w:t>límites</w:t>
-      </w:r>
-      <w:r>
-        <w:rPr>
-          <w:spacing w:val="1"/>
-          <w:highlight w:val="yellow"/>
-        </w:rPr>
-        <w:t xml:space="preserve"> </w:t>
-      </w:r>
-      <w:r>
-        <w:rPr>
-          <w:highlight w:val="yellow"/>
-        </w:rPr>
-        <w:t>de</w:t>
-      </w:r>
-      <w:r>
-        <w:rPr>
-          <w:spacing w:val="1"/>
-          <w:highlight w:val="yellow"/>
-        </w:rPr>
-        <w:t xml:space="preserve"> </w:t>
-      </w:r>
-      <w:r>
-        <w:rPr>
-          <w:highlight w:val="yellow"/>
-        </w:rPr>
-        <w:t>inventario</w:t>
-      </w:r>
-      <w:r>
-        <w:rPr>
-          <w:spacing w:val="1"/>
-          <w:highlight w:val="yellow"/>
-        </w:rPr>
-        <w:t xml:space="preserve"> </w:t>
-      </w:r>
-      <w:r>
-        <w:rPr>
-          <w:highlight w:val="yellow"/>
-        </w:rPr>
-        <w:t>(mínimo</w:t>
-      </w:r>
-      <w:r>
-        <w:rPr>
-          <w:spacing w:val="1"/>
-          <w:highlight w:val="yellow"/>
-        </w:rPr>
-        <w:t xml:space="preserve"> </w:t>
-      </w:r>
-      <w:r>
-        <w:rPr>
-          <w:highlight w:val="yellow"/>
-        </w:rPr>
-        <w:t>y</w:t>
-      </w:r>
-      <w:r>
-        <w:rPr>
-          <w:spacing w:val="1"/>
-          <w:highlight w:val="yellow"/>
-        </w:rPr>
-        <w:t xml:space="preserve"> </w:t>
-      </w:r>
-      <w:r>
-        <w:rPr>
-          <w:highlight w:val="yellow"/>
-        </w:rPr>
-        <w:t>máximo)</w:t>
-      </w:r>
-      <w:r>
-        <w:rPr>
-          <w:spacing w:val="1"/>
-        </w:rPr>
-        <w:t xml:space="preserve"> </w:t>
-      </w:r>
-      <w:r>
-        <w:rPr/>
-        <w:t>para</w:t>
-      </w:r>
-      <w:r>
-        <w:rPr>
-          <w:spacing w:val="1"/>
-        </w:rPr>
-        <w:t xml:space="preserve"> </w:t>
-      </w:r>
-      <w:r>
-        <w:rPr/>
-        <w:t>garantizar</w:t>
-      </w:r>
-      <w:r>
-        <w:rPr>
-          <w:spacing w:val="1"/>
-        </w:rPr>
-        <w:t xml:space="preserve"> </w:t>
-      </w:r>
-      <w:r>
-        <w:rPr/>
-        <w:t>la</w:t>
-      </w:r>
-      <w:r>
-        <w:rPr>
-          <w:spacing w:val="1"/>
-        </w:rPr>
-        <w:t xml:space="preserve"> </w:t>
-      </w:r>
-      <w:r>
-        <w:rPr/>
-        <w:t>disponibilidad</w:t>
-      </w:r>
-      <w:r>
-        <w:rPr>
-          <w:spacing w:val="-2"/>
-        </w:rPr>
-        <w:t xml:space="preserve"> </w:t>
-      </w:r>
-      <w:r>
-        <w:rPr/>
-        <w:t>de</w:t>
-      </w:r>
-      <w:r>
-        <w:rPr>
-          <w:spacing w:val="-2"/>
-        </w:rPr>
-        <w:t xml:space="preserve"> </w:t>
-      </w:r>
-      <w:r>
-        <w:rPr/>
-        <w:t>los</w:t>
-      </w:r>
-      <w:r>
-        <w:rPr>
           <w:spacing w:val="-1"/>
         </w:rPr>
         <w:t xml:space="preserve"> </w:t>
       </w:r>
       <w:r>
-        <w:rPr/>
+        <w:rPr>
+          <w:color w:val="C00000"/>
+        </w:rPr>
         <w:t>ingredientes</w:t>
       </w:r>
       <w:r>
         <w:rPr>
+          <w:color w:val="C00000"/>
           <w:spacing w:val="-2"/>
         </w:rPr>
         <w:t xml:space="preserve"> </w:t>
@@ -3018,35 +3159,66 @@
         <w:jc w:val="both"/>
       </w:pPr>
       <w:r>
-        <w:rPr>
-          <w:highlight w:val="yellow"/>
-        </w:rPr>
-        <w:t>El sistema también debe manejar el inventario de la panadería, registrando la cantidad disponible de</w:t>
-      </w:r>
-      <w:r>
-        <w:rPr>
-          <w:spacing w:val="1"/>
-          <w:highlight w:val="yellow"/>
-        </w:rPr>
-        <w:t xml:space="preserve"> </w:t>
-      </w:r>
-      <w:r>
-        <w:rPr>
-          <w:highlight w:val="yellow"/>
-        </w:rPr>
-        <w:t>cada producto y generando alertas cuando los niveles de inventario estén por debajo del mínimo</w:t>
-      </w:r>
-      <w:r>
-        <w:rPr>
-          <w:spacing w:val="1"/>
-          <w:highlight w:val="yellow"/>
-        </w:rPr>
-        <w:t xml:space="preserve"> </w:t>
-      </w:r>
-      <w:r>
-        <w:rPr>
-          <w:highlight w:val="yellow"/>
-        </w:rPr>
+        <w:rPr/>
+        <w:t xml:space="preserve">El sistema también debe manejar el </w:t>
+      </w:r>
+      <w:r>
+        <w:rPr>
+          <w:color w:val="C00000"/>
+          <w:u w:val="single"/>
+        </w:rPr>
+        <w:t xml:space="preserve">inventario </w:t>
+      </w:r>
+      <w:r>
+        <w:rPr>
+          <w:u w:val="single"/>
+        </w:rPr>
+        <w:t xml:space="preserve">de la panadería, registrando la </w:t>
+      </w:r>
+      <w:r>
+        <w:rPr>
+          <w:u w:val="single"/>
+        </w:rPr>
+        <w:t>CANTIDAD DISPONIBLE DE</w:t>
+      </w:r>
+      <w:r>
+        <w:rPr>
+          <w:spacing w:val="1"/>
+          <w:u w:val="single"/>
+        </w:rPr>
+        <w:t xml:space="preserve"> </w:t>
+      </w:r>
+      <w:r>
+        <w:rPr>
+          <w:u w:val="single"/>
+        </w:rPr>
+        <w:t xml:space="preserve">CADA </w:t>
+      </w:r>
+      <w:r>
+        <w:rPr>
+          <w:color w:val="C00000"/>
+          <w:u w:val="single"/>
+        </w:rPr>
+        <w:t>PRODUCTO</w:t>
+      </w:r>
+      <w:r>
+        <w:rPr>
+          <w:color w:val="C00000"/>
+        </w:rPr>
+        <w:t xml:space="preserve"> </w:t>
+      </w:r>
+      <w:r>
+        <w:rPr/>
+        <w:t>y generando alertas cuando los niveles de inventario estén por debajo del mínimo</w:t>
+      </w:r>
+      <w:r>
+        <w:rPr>
+          <w:spacing w:val="1"/>
+        </w:rPr>
+        <w:t xml:space="preserve"> </w:t>
+      </w:r>
+      <w:r>
+        <w:rPr/>
         <w:t>establecido</w:t>
       </w:r>
       <w:r>
@@ -3054,108 +3226,97 @@
         <w:t xml:space="preserve">. Se desea tener un </w:t>
       </w:r>
       <w:r>
-        <w:rPr>
-          <w:highlight w:val="yellow"/>
-        </w:rPr>
-        <w:t>control de las entradas y salidas de productos, tanto por producción</w:t>
-      </w:r>
-      <w:r>
-        <w:rPr>
-          <w:spacing w:val="1"/>
-          <w:highlight w:val="yellow"/>
-        </w:rPr>
-        <w:t xml:space="preserve"> </w:t>
-      </w:r>
-      <w:r>
-        <w:rPr>
-          <w:highlight w:val="yellow"/>
-        </w:rPr>
-        <w:t>interna</w:t>
+        <w:rPr/>
+        <w:t xml:space="preserve">control de las </w:t>
+      </w:r>
+      <w:r>
+        <w:rPr/>
+        <w:t>ENTRADAS Y SALIDAS DE PRODUCTOS</w:t>
+      </w:r>
+      <w:r>
+        <w:rPr/>
+        <w:t xml:space="preserve">, </w:t>
+      </w:r>
+      <w:r>
+        <w:rPr/>
+        <w:t>TANTO POR PRODUCCIÓN</w:t>
+      </w:r>
+      <w:r>
+        <w:rPr>
+          <w:spacing w:val="1"/>
+        </w:rPr>
+        <w:t xml:space="preserve"> </w:t>
+      </w:r>
+      <w:r>
+        <w:rPr/>
+        <w:t>INTERNA</w:t>
       </w:r>
       <w:r>
         <w:rPr>
           <w:spacing w:val="-2"/>
-          <w:highlight w:val="yellow"/>
-        </w:rPr>
-        <w:t xml:space="preserve"> </w:t>
-      </w:r>
-      <w:r>
-        <w:rPr>
-          <w:highlight w:val="yellow"/>
-        </w:rPr>
-        <w:t>como</w:t>
+        </w:rPr>
+        <w:t xml:space="preserve"> </w:t>
+      </w:r>
+      <w:r>
+        <w:rPr/>
+        <w:t>COMO</w:t>
       </w:r>
       <w:r>
         <w:rPr>
           <w:spacing w:val="-1"/>
-          <w:highlight w:val="yellow"/>
-        </w:rPr>
-        <w:t xml:space="preserve"> </w:t>
-      </w:r>
-      <w:r>
-        <w:rPr>
-          <w:highlight w:val="yellow"/>
-        </w:rPr>
-        <w:t>por</w:t>
+        </w:rPr>
+        <w:t xml:space="preserve"> </w:t>
+      </w:r>
+      <w:r>
+        <w:rPr/>
+        <w:t>POR</w:t>
       </w:r>
       <w:r>
         <w:rPr>
           <w:spacing w:val="-2"/>
-          <w:highlight w:val="yellow"/>
-        </w:rPr>
-        <w:t xml:space="preserve"> </w:t>
-      </w:r>
-      <w:r>
-        <w:rPr>
-          <w:highlight w:val="yellow"/>
-        </w:rPr>
-        <w:t>compras</w:t>
+        </w:rPr>
+        <w:t xml:space="preserve"> </w:t>
+      </w:r>
+      <w:r>
+        <w:rPr/>
+        <w:t>COMPRAS</w:t>
       </w:r>
       <w:r>
         <w:rPr>
           <w:spacing w:val="-1"/>
-          <w:highlight w:val="yellow"/>
-        </w:rPr>
-        <w:t xml:space="preserve"> </w:t>
-      </w:r>
-      <w:r>
-        <w:rPr>
-          <w:highlight w:val="yellow"/>
-        </w:rPr>
-        <w:t>a</w:t>
+        </w:rPr>
+        <w:t xml:space="preserve"> </w:t>
+      </w:r>
+      <w:r>
+        <w:rPr/>
+        <w:t>A</w:t>
       </w:r>
       <w:r>
         <w:rPr>
           <w:spacing w:val="-1"/>
-          <w:highlight w:val="yellow"/>
-        </w:rPr>
-        <w:t xml:space="preserve"> </w:t>
-      </w:r>
-      <w:r>
-        <w:rPr>
-          <w:highlight w:val="yellow"/>
-        </w:rPr>
-        <w:t>proveedores</w:t>
+        </w:rPr>
+        <w:t xml:space="preserve"> </w:t>
+      </w:r>
+      <w:r>
+        <w:rPr/>
+        <w:t>PROVEEDORES</w:t>
       </w:r>
       <w:r>
         <w:rPr>
           <w:spacing w:val="-2"/>
-          <w:highlight w:val="yellow"/>
-        </w:rPr>
-        <w:t xml:space="preserve"> </w:t>
-      </w:r>
-      <w:r>
-        <w:rPr>
-          <w:highlight w:val="yellow"/>
-        </w:rPr>
-        <w:t>externos</w:t>
+        </w:rPr>
+        <w:t xml:space="preserve"> </w:t>
+      </w:r>
+      <w:r>
+        <w:rPr/>
+        <w:t>EXTERNOS</w:t>
       </w:r>
       <w:r>
         <w:rPr/>
         <w:t>.</w:t>
       </w:r>
     </w:p>
-    <w:p>
+    <w:p w14:noSpellErr="1">
       <w:pPr>
         <w:pStyle w:val="BodyText"/>
         <w:spacing w:before="161" w:line="276" w:lineRule="auto"/>
@@ -3163,25 +3324,70 @@
         <w:jc w:val="both"/>
       </w:pPr>
       <w:r>
-        <w:t>Además de la producción y venta de productos, la panadería ofrece servicios de catering para eventos</w:t>
-      </w:r>
-      <w:r>
-        <w:rPr>
-          <w:spacing w:val="1"/>
-        </w:rPr>
-        <w:t xml:space="preserve"> </w:t>
-      </w:r>
-      <w:r>
-        <w:t>especiales, como bodas o cumpleaños. Estos servicios incluyen la personalización de productos y la</w:t>
-      </w:r>
-      <w:r>
-        <w:rPr>
-          <w:spacing w:val="1"/>
-        </w:rPr>
-        <w:t xml:space="preserve"> </w:t>
-      </w:r>
-      <w:r>
-        <w:t>entrega en el lugar del evento. Para este servicio, la panadería cuenta con un catálogo los productos por</w:t>
+        <w:rPr/>
+        <w:t xml:space="preserve">Además de la producción y venta de </w:t>
+      </w:r>
+      <w:r>
+        <w:rPr>
+          <w:color w:val="C00000"/>
+        </w:rPr>
+        <w:t>productos</w:t>
+      </w:r>
+      <w:r>
+        <w:rPr/>
+        <w:t xml:space="preserve">, la panadería ofrece </w:t>
+      </w:r>
+      <w:r>
+        <w:rPr>
+          <w:color w:val="C00000"/>
+        </w:rPr>
+        <w:t>servicios de catering</w:t>
+      </w:r>
+      <w:r>
+        <w:rPr/>
+        <w:t xml:space="preserve"> para eventos</w:t>
+      </w:r>
+      <w:r>
+        <w:rPr>
+          <w:spacing w:val="1"/>
+        </w:rPr>
+        <w:t xml:space="preserve"> </w:t>
+      </w:r>
+      <w:r>
+        <w:rPr/>
+        <w:t xml:space="preserve">especiales, como bodas o cumpleaños. Estos servicios incluyen la </w:t>
+      </w:r>
+      <w:r>
+        <w:rPr/>
+        <w:t>PERSONALIZACIÓN DE PRODUCTOS Y LA</w:t>
+      </w:r>
+      <w:r>
+        <w:rPr>
+          <w:spacing w:val="1"/>
+        </w:rPr>
+        <w:t xml:space="preserve"> </w:t>
+      </w:r>
+      <w:r>
+        <w:rPr/>
+        <w:t>ENTREGA EN EL LUGAR DEL EVENTO</w:t>
+      </w:r>
+      <w:r>
+        <w:rPr/>
+        <w:t xml:space="preserve">. Para este servicio, la panadería cuenta con un </w:t>
+      </w:r>
+      <w:r>
+        <w:rPr>
+          <w:color w:val="C00000"/>
+        </w:rPr>
+        <w:t>catálogo</w:t>
+      </w:r>
+      <w:r>
+        <w:rPr/>
+        <w:t xml:space="preserve"> los </w:t>
+      </w:r>
+      <w:r>
+        <w:rPr/>
+        <w:t>PRODUCTOS POR</w:t>
       </w:r>
       <w:r>
         <w:rPr>
@@ -3190,7 +3396,8 @@
         <w:t xml:space="preserve"> </w:t>
       </w:r>
       <w:r>
-        <w:t>paquetes</w:t>
+        <w:rPr/>
+        <w:t>PAQUETES</w:t>
       </w:r>
       <w:r>
         <w:rPr>
@@ -3199,7 +3406,8 @@
         <w:t xml:space="preserve"> </w:t>
       </w:r>
       <w:r>
-        <w:t>de</w:t>
+        <w:rPr/>
+        <w:t>DE</w:t>
       </w:r>
       <w:r>
         <w:rPr>
@@ -3208,10 +3416,15 @@
         <w:t xml:space="preserve"> </w:t>
       </w:r>
       <w:r>
-        <w:t>promociones.</w:t>
+        <w:rPr/>
+        <w:t>PROMOCIONES</w:t>
+      </w:r>
+      <w:r>
+        <w:rPr/>
+        <w:t>.</w:t>
       </w:r>
     </w:p>
-    <w:p>
+    <w:p w14:noSpellErr="1">
       <w:pPr>
         <w:pStyle w:val="BodyText"/>
         <w:spacing w:before="160" w:line="276" w:lineRule="auto"/>
@@ -3219,42 +3432,105 @@
         <w:jc w:val="both"/>
       </w:pPr>
       <w:r>
-        <w:t>El personal de la panadería está compuesto por panaderos, pasteleros, ayudantes de cocina y cajeros.</w:t>
-      </w:r>
-      <w:r>
-        <w:rPr>
-          <w:spacing w:val="1"/>
-        </w:rPr>
-        <w:t xml:space="preserve"> </w:t>
-      </w:r>
-      <w:r>
-        <w:t>Cada empleado tiene información personal, como nombre, dirección y número de teléfono, así como</w:t>
-      </w:r>
-      <w:r>
-        <w:rPr>
-          <w:spacing w:val="1"/>
-        </w:rPr>
-        <w:t xml:space="preserve"> </w:t>
-      </w:r>
-      <w:r>
-        <w:t>información relacionada con su empleo, como el salario y la fecha de contratación. Además, se requiere</w:t>
-      </w:r>
-      <w:r>
-        <w:rPr>
-          <w:spacing w:val="1"/>
-        </w:rPr>
-        <w:t xml:space="preserve"> </w:t>
-      </w:r>
-      <w:r>
-        <w:t>registrar las vacaciones de cada empleado, asegurándose de que cada uno tenga al menos 15 días de</w:t>
-      </w:r>
-      <w:r>
-        <w:rPr>
-          <w:spacing w:val="1"/>
-        </w:rPr>
-        <w:t xml:space="preserve"> </w:t>
-      </w:r>
-      <w:r>
+        <w:rPr/>
+        <w:t xml:space="preserve">El </w:t>
+      </w:r>
+      <w:r>
+        <w:rPr>
+          <w:color w:val="C00000"/>
+        </w:rPr>
+        <w:t xml:space="preserve">personal </w:t>
+      </w:r>
+      <w:r>
+        <w:rPr/>
+        <w:t xml:space="preserve">de la panadería está compuesto por </w:t>
+      </w:r>
+      <w:r>
+        <w:rPr/>
+        <w:t>PANADEROS, PASTELEROS, AYUDANTES DE COCINA Y CAJEROS.</w:t>
+      </w:r>
+      <w:r>
+        <w:rPr>
+          <w:spacing w:val="1"/>
+        </w:rPr>
+        <w:t xml:space="preserve"> </w:t>
+      </w:r>
+      <w:r>
+        <w:rPr/>
+        <w:t xml:space="preserve">Cada </w:t>
+      </w:r>
+      <w:r>
+        <w:rPr>
+          <w:color w:val="C00000"/>
+        </w:rPr>
+        <w:t xml:space="preserve">empleado </w:t>
+      </w:r>
+      <w:r>
+        <w:rPr/>
+        <w:t xml:space="preserve">tiene información personal, como </w:t>
+      </w:r>
+      <w:r>
+        <w:rPr/>
+        <w:t>NOMBRE, DIRECCIÓN Y NÚMERO DE TELÉFONO</w:t>
+      </w:r>
+      <w:r>
+        <w:rPr/>
+        <w:t>, así como</w:t>
+      </w:r>
+      <w:r>
+        <w:rPr>
+          <w:spacing w:val="1"/>
+        </w:rPr>
+        <w:t xml:space="preserve"> </w:t>
+      </w:r>
+      <w:r>
+        <w:rPr/>
+        <w:t xml:space="preserve">información relacionada con su </w:t>
+      </w:r>
+      <w:r>
+        <w:rPr/>
+        <w:t>EMPLEO, COMO EL SALARIO Y LA FECHA DE CONTRATACIÓN</w:t>
+      </w:r>
+      <w:r>
+        <w:rPr/>
+        <w:t>. Además, se requiere</w:t>
+      </w:r>
+      <w:r>
+        <w:rPr>
+          <w:spacing w:val="1"/>
+        </w:rPr>
+        <w:t xml:space="preserve"> </w:t>
+      </w:r>
+      <w:r>
+        <w:rPr/>
+        <w:t xml:space="preserve">registrar las </w:t>
+      </w:r>
+      <w:r>
+        <w:rPr/>
+        <w:t xml:space="preserve">VACACIONES </w:t>
+      </w:r>
+      <w:r>
+        <w:rPr/>
+        <w:t xml:space="preserve">de cada </w:t>
+      </w:r>
+      <w:r>
+        <w:rPr>
+          <w:color w:val="C00000"/>
+        </w:rPr>
+        <w:t>empleado</w:t>
+      </w:r>
+      <w:r>
+        <w:rPr/>
+        <w:t>, asegurándose de que cada uno tenga al menos 15 días de</w:t>
+      </w:r>
+      <w:r>
+        <w:rPr>
+          <w:spacing w:val="1"/>
+        </w:rPr>
+        <w:t xml:space="preserve"> </w:t>
+      </w:r>
+      <w:r>
+        <w:rPr/>
         <w:t>vacaciones</w:t>
       </w:r>
       <w:r>
@@ -3264,6 +3540,7 @@
         <w:t xml:space="preserve"> </w:t>
       </w:r>
       <w:r>
+        <w:rPr/>
         <w:t>al</w:t>
       </w:r>
       <w:r>
@@ -3273,6 +3550,7 @@
         <w:t xml:space="preserve"> </w:t>
       </w:r>
       <w:r>
+        <w:rPr/>
         <w:t>año</w:t>
       </w:r>
       <w:r>
@@ -3282,6 +3560,7 @@
         <w:t xml:space="preserve"> </w:t>
       </w:r>
       <w:r>
+        <w:rPr/>
         <w:t>(la</w:t>
       </w:r>
       <w:r>
@@ -3291,6 +3570,7 @@
         <w:t xml:space="preserve"> </w:t>
       </w:r>
       <w:r>
+        <w:rPr/>
         <w:t>base</w:t>
       </w:r>
       <w:r>
@@ -3300,6 +3580,7 @@
         <w:t xml:space="preserve"> </w:t>
       </w:r>
       <w:r>
+        <w:rPr/>
         <w:t>de</w:t>
       </w:r>
       <w:r>
@@ -3309,6 +3590,7 @@
         <w:t xml:space="preserve"> </w:t>
       </w:r>
       <w:r>
+        <w:rPr/>
         <w:t>datos</w:t>
       </w:r>
       <w:r>
@@ -3318,6 +3600,7 @@
         <w:t xml:space="preserve"> </w:t>
       </w:r>
       <w:r>
+        <w:rPr/>
         <w:t>debe</w:t>
       </w:r>
       <w:r>
@@ -3327,6 +3610,7 @@
         <w:t xml:space="preserve"> </w:t>
       </w:r>
       <w:r>
+        <w:rPr/>
         <w:t>calcular</w:t>
       </w:r>
       <w:r>
@@ -3336,6 +3620,7 @@
         <w:t xml:space="preserve"> </w:t>
       </w:r>
       <w:r>
+        <w:rPr/>
         <w:t>cuantos</w:t>
       </w:r>
       <w:r>
@@ -3345,6 +3630,7 @@
         <w:t xml:space="preserve"> </w:t>
       </w:r>
       <w:r>
+        <w:rPr/>
         <w:t>días</w:t>
       </w:r>
       <w:r>
@@ -3354,6 +3640,7 @@
         <w:t xml:space="preserve"> </w:t>
       </w:r>
       <w:r>
+        <w:rPr/>
         <w:t>acumulados</w:t>
       </w:r>
       <w:r>
@@ -3363,6 +3650,7 @@
         <w:t xml:space="preserve"> </w:t>
       </w:r>
       <w:r>
+        <w:rPr/>
         <w:t>tiene</w:t>
       </w:r>
       <w:r>
@@ -3372,6 +3660,7 @@
         <w:t xml:space="preserve"> </w:t>
       </w:r>
       <w:r>
+        <w:rPr/>
         <w:t>cada</w:t>
       </w:r>
       <w:r>
@@ -3381,10 +3670,11 @@
         <w:t xml:space="preserve"> </w:t>
       </w:r>
       <w:r>
+        <w:rPr/>
         <w:t>empleado).</w:t>
       </w:r>
     </w:p>
-    <w:p>
+    <w:p w14:noSpellErr="1">
       <w:pPr>
         <w:pStyle w:val="BodyText"/>
         <w:spacing w:before="161" w:line="276" w:lineRule="auto"/>
@@ -3392,6 +3682,7 @@
         <w:jc w:val="both"/>
       </w:pPr>
       <w:r>
+        <w:rPr/>
         <w:t>Con</w:t>
       </w:r>
       <w:r>
@@ -3401,6 +3692,7 @@
         <w:t xml:space="preserve"> </w:t>
       </w:r>
       <w:r>
+        <w:rPr/>
         <w:t>base</w:t>
       </w:r>
       <w:r>
@@ -3410,6 +3702,7 @@
         <w:t xml:space="preserve"> </w:t>
       </w:r>
       <w:r>
+        <w:rPr/>
         <w:t>en</w:t>
       </w:r>
       <w:r>
@@ -3419,6 +3712,7 @@
         <w:t xml:space="preserve"> </w:t>
       </w:r>
       <w:r>
+        <w:rPr/>
         <w:t>los</w:t>
       </w:r>
       <w:r>
@@ -3428,124 +3722,188 @@
         <w:t xml:space="preserve"> </w:t>
       </w:r>
       <w:r>
+        <w:rPr>
+          <w:color w:val="C00000"/>
+          <w:u w:val="single"/>
+        </w:rPr>
         <w:t>pedidos</w:t>
       </w:r>
       <w:r>
         <w:rPr>
-          <w:spacing w:val="1"/>
-        </w:rPr>
-        <w:t xml:space="preserve"> </w:t>
-      </w:r>
-      <w:r>
+          <w:color w:val="C00000"/>
+          <w:spacing w:val="1"/>
+          <w:u w:val="single"/>
+        </w:rPr>
+        <w:t xml:space="preserve"> </w:t>
+      </w:r>
+      <w:r>
+        <w:rPr>
+          <w:u w:val="single"/>
+        </w:rPr>
         <w:t>recibidos,</w:t>
       </w:r>
       <w:r>
         <w:rPr>
           <w:spacing w:val="1"/>
-        </w:rPr>
-        <w:t xml:space="preserve"> </w:t>
-      </w:r>
-      <w:r>
+          <w:u w:val="single"/>
+        </w:rPr>
+        <w:t xml:space="preserve"> </w:t>
+      </w:r>
+      <w:r>
+        <w:rPr>
+          <w:u w:val="single"/>
+        </w:rPr>
         <w:t>el</w:t>
       </w:r>
       <w:r>
         <w:rPr>
           <w:spacing w:val="1"/>
-        </w:rPr>
-        <w:t xml:space="preserve"> </w:t>
-      </w:r>
-      <w:r>
+          <w:u w:val="single"/>
+        </w:rPr>
+        <w:t xml:space="preserve"> </w:t>
+      </w:r>
+      <w:r>
+        <w:rPr>
+          <w:u w:val="single"/>
+        </w:rPr>
         <w:t>sistema</w:t>
       </w:r>
       <w:r>
         <w:rPr>
           <w:spacing w:val="1"/>
-        </w:rPr>
-        <w:t xml:space="preserve"> </w:t>
-      </w:r>
-      <w:r>
+          <w:u w:val="single"/>
+        </w:rPr>
+        <w:t xml:space="preserve"> </w:t>
+      </w:r>
+      <w:r>
+        <w:rPr>
+          <w:u w:val="single"/>
+        </w:rPr>
         <w:t>debe</w:t>
       </w:r>
       <w:r>
         <w:rPr>
           <w:spacing w:val="1"/>
-        </w:rPr>
-        <w:t xml:space="preserve"> </w:t>
-      </w:r>
-      <w:r>
+          <w:u w:val="single"/>
+        </w:rPr>
+        <w:t xml:space="preserve"> </w:t>
+      </w:r>
+      <w:r>
+        <w:rPr>
+          <w:u w:val="single"/>
+        </w:rPr>
         <w:t>ayudar</w:t>
       </w:r>
       <w:r>
         <w:rPr>
           <w:spacing w:val="1"/>
-        </w:rPr>
-        <w:t xml:space="preserve"> </w:t>
-      </w:r>
-      <w:r>
+          <w:u w:val="single"/>
+        </w:rPr>
+        <w:t xml:space="preserve"> </w:t>
+      </w:r>
+      <w:r>
+        <w:rPr>
+          <w:u w:val="single"/>
+        </w:rPr>
         <w:t>a</w:t>
       </w:r>
       <w:r>
         <w:rPr>
           <w:spacing w:val="1"/>
-        </w:rPr>
-        <w:t xml:space="preserve"> </w:t>
-      </w:r>
-      <w:r>
+          <w:u w:val="single"/>
+        </w:rPr>
+        <w:t xml:space="preserve"> </w:t>
+      </w:r>
+      <w:r>
+        <w:rPr>
+          <w:u w:val="single"/>
+        </w:rPr>
         <w:t>planificar</w:t>
       </w:r>
       <w:r>
         <w:rPr>
           <w:spacing w:val="1"/>
-        </w:rPr>
-        <w:t xml:space="preserve"> </w:t>
-      </w:r>
-      <w:r>
+          <w:u w:val="single"/>
+        </w:rPr>
+        <w:t xml:space="preserve"> </w:t>
+      </w:r>
+      <w:r>
+        <w:rPr>
+          <w:u w:val="single"/>
+        </w:rPr>
         <w:t>la</w:t>
       </w:r>
       <w:r>
         <w:rPr>
           <w:spacing w:val="1"/>
-        </w:rPr>
-        <w:t xml:space="preserve"> </w:t>
-      </w:r>
-      <w:r>
+          <w:u w:val="single"/>
+        </w:rPr>
+        <w:t xml:space="preserve"> </w:t>
+      </w:r>
+      <w:r>
+        <w:rPr>
+          <w:color w:val="C00000"/>
+          <w:u w:val="single"/>
+        </w:rPr>
         <w:t>producción</w:t>
       </w:r>
       <w:r>
         <w:rPr>
-          <w:spacing w:val="1"/>
-        </w:rPr>
-        <w:t xml:space="preserve"> </w:t>
-      </w:r>
-      <w:r>
+          <w:color w:val="C00000"/>
+          <w:spacing w:val="1"/>
+          <w:u w:val="single"/>
+        </w:rPr>
+        <w:t xml:space="preserve"> </w:t>
+      </w:r>
+      <w:r>
+        <w:rPr>
+          <w:color w:val="C00000"/>
+          <w:u w:val="single"/>
+        </w:rPr>
         <w:t>diaria</w:t>
       </w:r>
       <w:r>
         <w:rPr>
           <w:spacing w:val="1"/>
-        </w:rPr>
-        <w:t xml:space="preserve"> </w:t>
-      </w:r>
-      <w:r>
+          <w:u w:val="single"/>
+        </w:rPr>
+        <w:t xml:space="preserve"> </w:t>
+      </w:r>
+      <w:r>
+        <w:rPr>
+          <w:u w:val="single"/>
+        </w:rPr>
         <w:t>de</w:t>
       </w:r>
       <w:r>
         <w:rPr>
           <w:spacing w:val="1"/>
-        </w:rPr>
-        <w:t xml:space="preserve"> </w:t>
-      </w:r>
-      <w:r>
+          <w:u w:val="single"/>
+        </w:rPr>
+        <w:t xml:space="preserve"> </w:t>
+      </w:r>
+      <w:r>
+        <w:rPr>
+          <w:u w:val="single"/>
+        </w:rPr>
         <w:t>la</w:t>
       </w:r>
       <w:r>
         <w:rPr>
           <w:spacing w:val="-47"/>
-        </w:rPr>
-        <w:t xml:space="preserve"> </w:t>
-      </w:r>
-      <w:r>
-        <w:t>panadería.</w:t>
+          <w:u w:val="single"/>
+        </w:rPr>
+        <w:t xml:space="preserve"> </w:t>
+      </w:r>
+      <w:r>
+        <w:rPr>
+          <w:u w:val="single"/>
+        </w:rPr>
+        <w:t>panadería</w:t>
+      </w:r>
+      <w:r>
+        <w:rPr/>
+        <w:t>.</w:t>
       </w:r>
       <w:r>
         <w:rPr>
@@ -3554,6 +3912,7 @@
         <w:t xml:space="preserve"> </w:t>
       </w:r>
       <w:r>
+        <w:rPr/>
         <w:t>Debe</w:t>
       </w:r>
       <w:r>
@@ -3563,6 +3922,7 @@
         <w:t xml:space="preserve"> </w:t>
       </w:r>
       <w:r>
+        <w:rPr/>
         <w:t>calcular</w:t>
       </w:r>
       <w:r>
@@ -3572,6 +3932,7 @@
         <w:t xml:space="preserve"> </w:t>
       </w:r>
       <w:r>
+        <w:rPr/>
         <w:t>las</w:t>
       </w:r>
       <w:r>
@@ -3581,6 +3942,7 @@
         <w:t xml:space="preserve"> </w:t>
       </w:r>
       <w:r>
+        <w:rPr/>
         <w:t>cantidades</w:t>
       </w:r>
       <w:r>
@@ -3590,6 +3952,7 @@
         <w:t xml:space="preserve"> </w:t>
       </w:r>
       <w:r>
+        <w:rPr/>
         <w:t>necesarias</w:t>
       </w:r>
       <w:r>
@@ -3599,6 +3962,7 @@
         <w:t xml:space="preserve"> </w:t>
       </w:r>
       <w:r>
+        <w:rPr/>
         <w:t>de</w:t>
       </w:r>
       <w:r>
@@ -3608,205 +3972,402 @@
         <w:t xml:space="preserve"> </w:t>
       </w:r>
       <w:r>
-        <w:t>ingredientes,</w:t>
+        <w:rPr>
+          <w:color w:val="C00000"/>
+          <w:u w:val="single"/>
+        </w:rPr>
+        <w:t>ingredientes</w:t>
+      </w:r>
+      <w:r>
+        <w:rPr>
+          <w:u w:val="single"/>
+        </w:rPr>
+        <w:t>,</w:t>
       </w:r>
       <w:r>
         <w:rPr>
           <w:spacing w:val="16"/>
-        </w:rPr>
-        <w:t xml:space="preserve"> </w:t>
-      </w:r>
-      <w:r>
+          <w:u w:val="single"/>
+        </w:rPr>
+        <w:t xml:space="preserve"> </w:t>
+      </w:r>
+      <w:r>
+        <w:rPr>
+          <w:u w:val="single"/>
+        </w:rPr>
         <w:t>considerando</w:t>
       </w:r>
       <w:r>
         <w:rPr>
           <w:spacing w:val="15"/>
-        </w:rPr>
-        <w:t xml:space="preserve"> </w:t>
-      </w:r>
-      <w:r>
+          <w:u w:val="single"/>
+        </w:rPr>
+        <w:t xml:space="preserve"> </w:t>
+      </w:r>
+      <w:r>
+        <w:rPr>
+          <w:u w:val="single"/>
+        </w:rPr>
         <w:t>las</w:t>
       </w:r>
       <w:r>
         <w:rPr>
           <w:spacing w:val="16"/>
-        </w:rPr>
-        <w:t xml:space="preserve"> </w:t>
-      </w:r>
-      <w:r>
+          <w:u w:val="single"/>
+        </w:rPr>
+        <w:t xml:space="preserve"> </w:t>
+      </w:r>
+      <w:r>
+        <w:rPr>
+          <w:color w:val="C00000"/>
+          <w:u w:val="single"/>
+        </w:rPr>
         <w:t>recetas</w:t>
       </w:r>
       <w:r>
         <w:rPr>
+          <w:color w:val="C00000"/>
           <w:spacing w:val="15"/>
-        </w:rPr>
-        <w:t xml:space="preserve"> </w:t>
-      </w:r>
-      <w:r>
+          <w:u w:val="single"/>
+        </w:rPr>
+        <w:t xml:space="preserve"> </w:t>
+      </w:r>
+      <w:r>
+        <w:rPr>
+          <w:u w:val="single"/>
+        </w:rPr>
         <w:t>estándar</w:t>
       </w:r>
       <w:r>
         <w:rPr>
           <w:spacing w:val="1"/>
-        </w:rPr>
-        <w:t xml:space="preserve"> </w:t>
-      </w:r>
-      <w:r>
+          <w:u w:val="single"/>
+        </w:rPr>
+        <w:t xml:space="preserve"> </w:t>
+      </w:r>
+      <w:r>
+        <w:rPr>
+          <w:u w:val="single"/>
+        </w:rPr>
         <w:t>de</w:t>
       </w:r>
       <w:r>
         <w:rPr>
           <w:spacing w:val="-5"/>
-        </w:rPr>
-        <w:t xml:space="preserve"> </w:t>
-      </w:r>
-      <w:r>
+          <w:u w:val="single"/>
+        </w:rPr>
+        <w:t xml:space="preserve"> </w:t>
+      </w:r>
+      <w:r>
+        <w:rPr>
+          <w:u w:val="single"/>
+        </w:rPr>
         <w:t>cada</w:t>
       </w:r>
       <w:r>
         <w:rPr>
           <w:spacing w:val="-5"/>
-        </w:rPr>
-        <w:t xml:space="preserve"> </w:t>
-      </w:r>
-      <w:r>
-        <w:t>producto.</w:t>
+          <w:u w:val="single"/>
+        </w:rPr>
+        <w:t xml:space="preserve"> </w:t>
+      </w:r>
+      <w:r>
+        <w:rPr>
+          <w:color w:val="C00000"/>
+          <w:u w:val="single"/>
+        </w:rPr>
+        <w:t>producto</w:t>
+      </w:r>
+      <w:r>
+        <w:rPr>
+          <w:u w:val="single"/>
+        </w:rPr>
+        <w:t>.</w:t>
       </w:r>
       <w:r>
         <w:rPr>
           <w:spacing w:val="-4"/>
-        </w:rPr>
-        <w:t xml:space="preserve"> </w:t>
-      </w:r>
-      <w:r>
+          <w:u w:val="single"/>
+        </w:rPr>
+        <w:t xml:space="preserve"> </w:t>
+      </w:r>
+      <w:r>
+        <w:rPr>
+          <w:u w:val="single"/>
+        </w:rPr>
         <w:t>Además,</w:t>
       </w:r>
       <w:r>
         <w:rPr>
           <w:spacing w:val="-5"/>
-        </w:rPr>
-        <w:t xml:space="preserve"> </w:t>
-      </w:r>
-      <w:r>
+          <w:u w:val="single"/>
+        </w:rPr>
+        <w:t xml:space="preserve"> </w:t>
+      </w:r>
+      <w:r>
+        <w:rPr>
+          <w:u w:val="single"/>
+        </w:rPr>
         <w:t>debe</w:t>
       </w:r>
       <w:r>
         <w:rPr>
           <w:spacing w:val="-4"/>
-        </w:rPr>
-        <w:t xml:space="preserve"> </w:t>
-      </w:r>
-      <w:r>
+          <w:u w:val="single"/>
+        </w:rPr>
+        <w:t xml:space="preserve"> </w:t>
+      </w:r>
+      <w:r>
+        <w:rPr>
+          <w:u w:val="single"/>
+        </w:rPr>
         <w:t>programar</w:t>
       </w:r>
       <w:r>
         <w:rPr>
           <w:spacing w:val="-5"/>
-        </w:rPr>
-        <w:t xml:space="preserve"> </w:t>
-      </w:r>
-      <w:r>
+          <w:u w:val="single"/>
+        </w:rPr>
+        <w:t xml:space="preserve"> </w:t>
+      </w:r>
+      <w:r>
+        <w:rPr>
+          <w:u w:val="single"/>
+        </w:rPr>
         <w:t>los</w:t>
       </w:r>
       <w:r>
         <w:rPr>
           <w:spacing w:val="-5"/>
-        </w:rPr>
-        <w:t xml:space="preserve"> </w:t>
-      </w:r>
-      <w:r>
-        <w:t>tiempos</w:t>
+          <w:u w:val="single"/>
+        </w:rPr>
+        <w:t xml:space="preserve"> </w:t>
+      </w:r>
+      <w:r>
+        <w:rPr>
+          <w:u w:val="single"/>
+        </w:rPr>
+        <w:t>TIEMPOS</w:t>
       </w:r>
       <w:r>
         <w:rPr>
           <w:spacing w:val="-4"/>
-        </w:rPr>
-        <w:t xml:space="preserve"> </w:t>
-      </w:r>
-      <w:r>
+          <w:u w:val="single"/>
+        </w:rPr>
+        <w:t xml:space="preserve"> </w:t>
+      </w:r>
+      <w:r>
+        <w:rPr>
+          <w:u w:val="single"/>
+        </w:rPr>
+        <w:t>DE</w:t>
+      </w:r>
+      <w:r>
+        <w:rPr>
+          <w:spacing w:val="-5"/>
+          <w:u w:val="single"/>
+        </w:rPr>
+        <w:t xml:space="preserve"> </w:t>
+      </w:r>
+      <w:r>
+        <w:rPr>
+          <w:u w:val="single"/>
+        </w:rPr>
+        <w:t>PREPARACIÓN</w:t>
+      </w:r>
+      <w:r>
+        <w:rPr>
+          <w:spacing w:val="-4"/>
+          <w:u w:val="single"/>
+        </w:rPr>
+        <w:t xml:space="preserve"> </w:t>
+      </w:r>
+      <w:r>
+        <w:rPr>
+          <w:u w:val="single"/>
+        </w:rPr>
+        <w:t>Y</w:t>
+      </w:r>
+      <w:r>
+        <w:rPr>
+          <w:spacing w:val="-5"/>
+          <w:u w:val="single"/>
+        </w:rPr>
+        <w:t xml:space="preserve"> </w:t>
+      </w:r>
+      <w:r>
+        <w:rPr>
+          <w:u w:val="single"/>
+        </w:rPr>
+        <w:t>HORNEADO</w:t>
+      </w:r>
+      <w:r>
+        <w:rPr>
+          <w:u w:val="single"/>
+        </w:rPr>
+        <w:t>,</w:t>
+      </w:r>
+      <w:r>
+        <w:rPr>
+          <w:spacing w:val="-5"/>
+          <w:u w:val="single"/>
+        </w:rPr>
+        <w:t xml:space="preserve"> </w:t>
+      </w:r>
+      <w:r>
+        <w:rPr>
+          <w:u w:val="single"/>
+        </w:rPr>
+        <w:t>teniendo</w:t>
+      </w:r>
+      <w:r>
+        <w:rPr>
+          <w:spacing w:val="-4"/>
+          <w:u w:val="single"/>
+        </w:rPr>
+        <w:t xml:space="preserve"> </w:t>
+      </w:r>
+      <w:r>
+        <w:rPr>
+          <w:u w:val="single"/>
+        </w:rPr>
+        <w:t>en</w:t>
+      </w:r>
+      <w:r>
+        <w:rPr>
+          <w:spacing w:val="-5"/>
+          <w:u w:val="single"/>
+        </w:rPr>
+        <w:t xml:space="preserve"> </w:t>
+      </w:r>
+      <w:r>
+        <w:rPr>
+          <w:u w:val="single"/>
+        </w:rPr>
+        <w:t>cuenta</w:t>
+      </w:r>
+      <w:r>
+        <w:rPr>
+          <w:spacing w:val="1"/>
+          <w:u w:val="single"/>
+        </w:rPr>
+        <w:t xml:space="preserve"> </w:t>
+      </w:r>
+      <w:r>
+        <w:rPr>
+          <w:u w:val="single"/>
+        </w:rPr>
+        <w:t xml:space="preserve">la capacidad de los </w:t>
+      </w:r>
+      <w:r>
+        <w:rPr>
+          <w:color w:val="C00000"/>
+          <w:u w:val="single"/>
+        </w:rPr>
+        <w:t xml:space="preserve">hornos </w:t>
+      </w:r>
+      <w:r>
+        <w:rPr>
+          <w:u w:val="single"/>
+        </w:rPr>
+        <w:t xml:space="preserve">y otros </w:t>
+      </w:r>
+      <w:r>
+        <w:rPr>
+          <w:color w:val="C00000"/>
+          <w:u w:val="single"/>
+        </w:rPr>
+        <w:t xml:space="preserve">equipos </w:t>
+      </w:r>
+      <w:r>
+        <w:rPr>
+          <w:u w:val="single"/>
+        </w:rPr>
+        <w:t>disponibles</w:t>
+      </w:r>
+      <w:r>
+        <w:rPr/>
+        <w:t xml:space="preserve">. La </w:t>
+      </w:r>
+      <w:r>
+        <w:rPr>
+          <w:color w:val="C00000"/>
+        </w:rPr>
+        <w:t xml:space="preserve">planificación </w:t>
+      </w:r>
+      <w:r>
+        <w:rPr/>
+        <w:t>debe ser flexible y permitir</w:t>
+      </w:r>
+      <w:r>
+        <w:rPr>
+          <w:spacing w:val="1"/>
+        </w:rPr>
+        <w:t xml:space="preserve"> </w:t>
+      </w:r>
+      <w:r>
+        <w:rPr/>
+        <w:t>ajustes</w:t>
+      </w:r>
+      <w:r>
+        <w:rPr>
+          <w:spacing w:val="-2"/>
+        </w:rPr>
+        <w:t xml:space="preserve"> </w:t>
+      </w:r>
+      <w:r>
+        <w:rPr/>
+        <w:t>en</w:t>
+      </w:r>
+      <w:r>
+        <w:rPr>
+          <w:spacing w:val="-1"/>
+        </w:rPr>
+        <w:t xml:space="preserve"> </w:t>
+      </w:r>
+      <w:r>
+        <w:rPr/>
+        <w:t>caso</w:t>
+      </w:r>
+      <w:r>
+        <w:rPr>
+          <w:spacing w:val="-1"/>
+        </w:rPr>
+        <w:t xml:space="preserve"> </w:t>
+      </w:r>
+      <w:r>
+        <w:rPr/>
         <w:t>de</w:t>
       </w:r>
       <w:r>
         <w:rPr>
-          <w:spacing w:val="-5"/>
-        </w:rPr>
-        <w:t xml:space="preserve"> </w:t>
-      </w:r>
-      <w:r>
-        <w:t>preparación</w:t>
-      </w:r>
-      <w:r>
-        <w:rPr>
-          <w:spacing w:val="-4"/>
-        </w:rPr>
-        <w:t xml:space="preserve"> </w:t>
-      </w:r>
-      <w:r>
-        <w:t>y</w:t>
-      </w:r>
-      <w:r>
-        <w:rPr>
-          <w:spacing w:val="-5"/>
-        </w:rPr>
-        <w:t xml:space="preserve"> </w:t>
-      </w:r>
-      <w:r>
-        <w:t>horneado,</w:t>
-      </w:r>
-      <w:r>
-        <w:rPr>
-          <w:spacing w:val="-5"/>
-        </w:rPr>
-        <w:t xml:space="preserve"> </w:t>
-      </w:r>
-      <w:r>
-        <w:t>teniendo</w:t>
-      </w:r>
-      <w:r>
-        <w:rPr>
-          <w:spacing w:val="-4"/>
-        </w:rPr>
-        <w:t xml:space="preserve"> </w:t>
-      </w:r>
-      <w:r>
+          <w:spacing w:val="-1"/>
+        </w:rPr>
+        <w:t xml:space="preserve"> </w:t>
+      </w:r>
+      <w:r>
+        <w:rPr/>
+        <w:t>cambios</w:t>
+      </w:r>
+      <w:r>
+        <w:rPr>
+          <w:spacing w:val="-1"/>
+        </w:rPr>
+        <w:t xml:space="preserve"> </w:t>
+      </w:r>
+      <w:r>
+        <w:rPr/>
         <w:t>en</w:t>
       </w:r>
       <w:r>
         <w:rPr>
-          <w:spacing w:val="-5"/>
-        </w:rPr>
-        <w:t xml:space="preserve"> </w:t>
-      </w:r>
-      <w:r>
-        <w:t>cuenta</w:t>
-      </w:r>
-      <w:r>
-        <w:rPr>
-          <w:spacing w:val="1"/>
-        </w:rPr>
-        <w:t xml:space="preserve"> </w:t>
-      </w:r>
-      <w:r>
-        <w:t>la capacidad de los hornos y otros equipos disponibles. La planificación debe ser flexible y permitir</w:t>
-      </w:r>
-      <w:r>
-        <w:rPr>
-          <w:spacing w:val="1"/>
-        </w:rPr>
-        <w:t xml:space="preserve"> </w:t>
-      </w:r>
-      <w:r>
-        <w:t>ajustes</w:t>
-      </w:r>
-      <w:r>
-        <w:rPr>
           <w:spacing w:val="-2"/>
         </w:rPr>
         <w:t xml:space="preserve"> </w:t>
       </w:r>
       <w:r>
-        <w:t>en</w:t>
+        <w:rPr/>
+        <w:t>la</w:t>
       </w:r>
       <w:r>
         <w:rPr>
@@ -3815,51 +4376,7 @@
         <w:t xml:space="preserve"> </w:t>
       </w:r>
       <w:r>
-        <w:t>caso</w:t>
-      </w:r>
-      <w:r>
-        <w:rPr>
-          <w:spacing w:val="-1"/>
-        </w:rPr>
-        <w:t xml:space="preserve"> </w:t>
-      </w:r>
-      <w:r>
-        <w:t>de</w:t>
-      </w:r>
-      <w:r>
-        <w:rPr>
-          <w:spacing w:val="-1"/>
-        </w:rPr>
-        <w:t xml:space="preserve"> </w:t>
-      </w:r>
-      <w:r>
-        <w:t>cambios</w:t>
-      </w:r>
-      <w:r>
-        <w:rPr>
-          <w:spacing w:val="-1"/>
-        </w:rPr>
-        <w:t xml:space="preserve"> </w:t>
-      </w:r>
-      <w:r>
-        <w:t>en</w:t>
-      </w:r>
-      <w:r>
-        <w:rPr>
-          <w:spacing w:val="-2"/>
-        </w:rPr>
-        <w:t xml:space="preserve"> </w:t>
-      </w:r>
-      <w:r>
-        <w:t>la</w:t>
-      </w:r>
-      <w:r>
-        <w:rPr>
-          <w:spacing w:val="-1"/>
-        </w:rPr>
-        <w:t xml:space="preserve"> </w:t>
-      </w:r>
-      <w:r>
+        <w:rPr/>
         <w:t>demanda.</w:t>
       </w:r>
     </w:p>
@@ -9853,62 +10370,12 @@
 </w:document>
 </file>
 
-<file path=word/comments.xml><?xml version="1.0" encoding="utf-8"?>
-<w:comments xmlns:wpc="http://schemas.microsoft.com/office/word/2010/wordprocessingCanvas" xmlns:cx="http://schemas.microsoft.com/office/drawing/2014/chartex" xmlns:cx1="http://schemas.microsoft.com/office/drawing/2015/9/8/chartex" xmlns:cx2="http://schemas.microsoft.com/office/drawing/2015/10/21/chartex" xmlns:cx3="http://schemas.microsoft.com/office/drawing/2016/5/9/chartex" xmlns:cx4="http://schemas.microsoft.com/office/drawing/2016/5/10/chartex" xmlns:cx5="http://schemas.microsoft.com/office/drawing/2016/5/11/chartex" xmlns:cx6="http://schemas.microsoft.com/office/drawing/2016/5/12/chartex" xmlns:cx7="http://schemas.microsoft.com/office/drawing/2016/5/13/chartex" xmlns:cx8="http://schemas.microsoft.com/office/drawing/2016/5/14/chartex" xmlns:mc="http://schemas.openxmlformats.org/markup-compatibility/2006" xmlns:aink="http://schemas.microsoft.com/office/drawing/2016/ink" xmlns:am3d="http://schemas.microsoft.com/office/drawing/2017/model3d" xmlns:o="urn:schemas-microsoft-com:office:office" xmlns:oel="http://schemas.microsoft.com/office/2019/extlst" xmlns:r="http://schemas.openxmlformats.org/officeDocument/2006/relationships" xmlns:m="http://schemas.openxmlformats.org/officeDocument/2006/math" xmlns:v="urn:schemas-microsoft-com:vml" xmlns:wp14="http://schemas.microsoft.com/office/word/2010/wordprocessingDrawing" xmlns:wp="http://schemas.openxmlformats.org/drawingml/2006/wordprocessingDrawing" xmlns:w10="urn:schemas-microsoft-com:office:word" xmlns:w="http://schemas.openxmlformats.org/wordprocessingml/2006/main" xmlns:w14="http://schemas.microsoft.com/office/word/2010/wordml" xmlns:w15="http://schemas.microsoft.com/office/word/2012/wordml" xmlns:w16cex="http://schemas.microsoft.com/office/word/2018/wordml/cex" xmlns:w16cid="http://schemas.microsoft.com/office/word/2016/wordml/cid" xmlns:w16="http://schemas.microsoft.com/office/word/2018/wordml" xmlns:w16du="http://schemas.microsoft.com/office/word/2023/wordml/word16du" xmlns:w16sdtdh="http://schemas.microsoft.com/office/word/2020/wordml/sdtdatahash" xmlns:w16se="http://schemas.microsoft.com/office/word/2015/wordml/symex" xmlns:wpg="http://schemas.microsoft.com/office/word/2010/wordprocessingGroup" xmlns:wpi="http://schemas.microsoft.com/office/word/2010/wordprocessingInk" xmlns:wne="http://schemas.microsoft.com/office/word/2006/wordml" xmlns:wps="http://schemas.microsoft.com/office/word/2010/wordprocessingShape" mc:Ignorable="w14 w15 w16se w16cid w16 w16cex w16sdtdh w16du wp14">
-  <w:comment w:initials="GE" w:author="(Estudiante) Gabriel Francisco Erazo Merino" w:date="2023-06-17T05:34:00Z" w:id="1">
-    <w:p>
-      <w:pPr>
-        <w:pStyle w:val="CommentText"/>
-      </w:pPr>
-      <w:r>
-        <w:rPr>
-          <w:rStyle w:val="CommentReference"/>
-        </w:rPr>
-        <w:annotationRef/>
-      </w:r>
-      <w:r>
-        <w:t>Aquí no se si "Pedidos" puede ser una tabla</w:t>
-      </w:r>
-    </w:p>
-  </w:comment>
-  <w:comment w:initials="GE" w:author="(Estudiante) Gabriel Francisco Erazo Merino" w:date="2023-06-17T05:37:00Z" w:id="2">
-    <w:p>
-      <w:pPr>
-        <w:pStyle w:val="CommentText"/>
-      </w:pPr>
-      <w:r>
-        <w:rPr>
-          <w:rStyle w:val="CommentReference"/>
-        </w:rPr>
-        <w:annotationRef/>
-      </w:r>
-      <w:r>
-        <w:t>En caso de que "Pedidos" sea una tabla esta deberá tener un campo booleano o es una tabla de tipo especialización y generalización en donde una se pone un atributo extra que sea la fecha y hora en la que se va a retirar el pedido</w:t>
-      </w:r>
-    </w:p>
-  </w:comment>
-</w:comments>
-</file>
-
 <file path=word/commentsExtended.xml><?xml version="1.0" encoding="utf-8"?>
-<w15:commentsEx xmlns:wpc="http://schemas.microsoft.com/office/word/2010/wordprocessingCanvas" xmlns:cx="http://schemas.microsoft.com/office/drawing/2014/chartex" xmlns:cx1="http://schemas.microsoft.com/office/drawing/2015/9/8/chartex" xmlns:cx2="http://schemas.microsoft.com/office/drawing/2015/10/21/chartex" xmlns:cx3="http://schemas.microsoft.com/office/drawing/2016/5/9/chartex" xmlns:cx4="http://schemas.microsoft.com/office/drawing/2016/5/10/chartex" xmlns:cx5="http://schemas.microsoft.com/office/drawing/2016/5/11/chartex" xmlns:cx6="http://schemas.microsoft.com/office/drawing/2016/5/12/chartex" xmlns:cx7="http://schemas.microsoft.com/office/drawing/2016/5/13/chartex" xmlns:cx8="http://schemas.microsoft.com/office/drawing/2016/5/14/chartex" xmlns:mc="http://schemas.openxmlformats.org/markup-compatibility/2006" xmlns:aink="http://schemas.microsoft.com/office/drawing/2016/ink" xmlns:am3d="http://schemas.microsoft.com/office/drawing/2017/model3d" xmlns:o="urn:schemas-microsoft-com:office:office" xmlns:oel="http://schemas.microsoft.com/office/2019/extlst" xmlns:r="http://schemas.openxmlformats.org/officeDocument/2006/relationships" xmlns:m="http://schemas.openxmlformats.org/officeDocument/2006/math" xmlns:v="urn:schemas-microsoft-com:vml" xmlns:wp14="http://schemas.microsoft.com/office/word/2010/wordprocessingDrawing" xmlns:wp="http://schemas.openxmlformats.org/drawingml/2006/wordprocessingDrawing" xmlns:w10="urn:schemas-microsoft-com:office:word" xmlns:w="http://schemas.openxmlformats.org/wordprocessingml/2006/main" xmlns:w14="http://schemas.microsoft.com/office/word/2010/wordml" xmlns:w15="http://schemas.microsoft.com/office/word/2012/wordml" xmlns:w16cex="http://schemas.microsoft.com/office/word/2018/wordml/cex" xmlns:w16cid="http://schemas.microsoft.com/office/word/2016/wordml/cid" xmlns:w16="http://schemas.microsoft.com/office/word/2018/wordml" xmlns:w16du="http://schemas.microsoft.com/office/word/2023/wordml/word16du" xmlns:w16sdtdh="http://schemas.microsoft.com/office/word/2020/wordml/sdtdatahash" xmlns:w16se="http://schemas.microsoft.com/office/word/2015/wordml/symex" xmlns:wpg="http://schemas.microsoft.com/office/word/2010/wordprocessingGroup" xmlns:wpi="http://schemas.microsoft.com/office/word/2010/wordprocessingInk" xmlns:wne="http://schemas.microsoft.com/office/word/2006/wordml" xmlns:wps="http://schemas.microsoft.com/office/word/2010/wordprocessingShape" mc:Ignorable="w14 w15 w16se w16cid w16 w16cex w16sdtdh w16du wp14">
-  <w15:commentEx w15:paraId="04702C66" w15:done="0"/>
-  <w15:commentEx w15:paraId="12B9F252" w15:paraIdParent="04702C66" w15:done="0"/>
-</w15:commentsEx>
-</file>
-
-<file path=word/commentsExtensible.xml><?xml version="1.0" encoding="utf-8"?>
-<w16cex:commentsExtensible xmlns:wpc="http://schemas.microsoft.com/office/word/2010/wordprocessingCanvas" xmlns:cx="http://schemas.microsoft.com/office/drawing/2014/chartex" xmlns:cx1="http://schemas.microsoft.com/office/drawing/2015/9/8/chartex" xmlns:cx2="http://schemas.microsoft.com/office/drawing/2015/10/21/chartex" xmlns:cx3="http://schemas.microsoft.com/office/drawing/2016/5/9/chartex" xmlns:cx4="http://schemas.microsoft.com/office/drawing/2016/5/10/chartex" xmlns:cx5="http://schemas.microsoft.com/office/drawing/2016/5/11/chartex" xmlns:cx6="http://schemas.microsoft.com/office/drawing/2016/5/12/chartex" xmlns:cx7="http://schemas.microsoft.com/office/drawing/2016/5/13/chartex" xmlns:cx8="http://schemas.microsoft.com/office/drawing/2016/5/14/chartex" xmlns:cr="http://schemas.microsoft.com/office/comments/2020/reactions" xmlns:mc="http://schemas.openxmlformats.org/markup-compatibility/2006" xmlns:aink="http://schemas.microsoft.com/office/drawing/2016/ink" xmlns:am3d="http://schemas.microsoft.com/office/drawing/2017/model3d" xmlns:o="urn:schemas-microsoft-com:office:office" xmlns:oel="http://schemas.microsoft.com/office/2019/extlst" xmlns:r="http://schemas.openxmlformats.org/officeDocument/2006/relationships" xmlns:m="http://schemas.openxmlformats.org/officeDocument/2006/math" xmlns:v="urn:schemas-microsoft-com:vml" xmlns:wp14="http://schemas.microsoft.com/office/word/2010/wordprocessingDrawing" xmlns:wp="http://schemas.openxmlformats.org/drawingml/2006/wordprocessingDrawing" xmlns:w10="urn:schemas-microsoft-com:office:word" xmlns:w="http://schemas.openxmlformats.org/wordprocessingml/2006/main" xmlns:w14="http://schemas.microsoft.com/office/word/2010/wordml" xmlns:w15="http://schemas.microsoft.com/office/word/2012/wordml" xmlns:w16cex="http://schemas.microsoft.com/office/word/2018/wordml/cex" xmlns:w16cid="http://schemas.microsoft.com/office/word/2016/wordml/cid" xmlns:w16="http://schemas.microsoft.com/office/word/2018/wordml" xmlns:w16du="http://schemas.microsoft.com/office/word/2023/wordml/word16du" xmlns:w16sdtdh="http://schemas.microsoft.com/office/word/2020/wordml/sdtdatahash" xmlns:w16se="http://schemas.microsoft.com/office/word/2015/wordml/symex" xmlns:wpg="http://schemas.microsoft.com/office/word/2010/wordprocessingGroup" xmlns:wpi="http://schemas.microsoft.com/office/word/2010/wordprocessingInk" xmlns:wne="http://schemas.microsoft.com/office/word/2006/wordml" xmlns:wps="http://schemas.microsoft.com/office/word/2010/wordprocessingShape" mc:Ignorable="w14 w15 w16se w16cid w16 w16cex w16sdtdh cr w16du wp14">
-  <w16cex:commentExtensible w16cex:durableId="2837C47B" w16cex:dateUtc="2023-06-17T10:34:00Z"/>
-  <w16cex:commentExtensible w16cex:durableId="2837C51D" w16cex:dateUtc="2023-06-17T10:37:00Z"/>
-</w16cex:commentsExtensible>
+<w15:commentsEx xmlns:mc="http://schemas.openxmlformats.org/markup-compatibility/2006" xmlns:w15="http://schemas.microsoft.com/office/word/2012/wordml" mc:Ignorable="w15"/>
 </file>
 
 <file path=word/commentsIds.xml><?xml version="1.0" encoding="utf-8"?>
-<w16cid:commentsIds xmlns:wpc="http://schemas.microsoft.com/office/word/2010/wordprocessingCanvas" xmlns:cx="http://schemas.microsoft.com/office/drawing/2014/chartex" xmlns:cx1="http://schemas.microsoft.com/office/drawing/2015/9/8/chartex" xmlns:cx2="http://schemas.microsoft.com/office/drawing/2015/10/21/chartex" xmlns:cx3="http://schemas.microsoft.com/office/drawing/2016/5/9/chartex" xmlns:cx4="http://schemas.microsoft.com/office/drawing/2016/5/10/chartex" xmlns:cx5="http://schemas.microsoft.com/office/drawing/2016/5/11/chartex" xmlns:cx6="http://schemas.microsoft.com/office/drawing/2016/5/12/chartex" xmlns:cx7="http://schemas.microsoft.com/office/drawing/2016/5/13/chartex" xmlns:cx8="http://schemas.microsoft.com/office/drawing/2016/5/14/chartex" xmlns:mc="http://schemas.openxmlformats.org/markup-compatibility/2006" xmlns:aink="http://schemas.microsoft.com/office/drawing/2016/ink" xmlns:am3d="http://schemas.microsoft.com/office/drawing/2017/model3d" xmlns:o="urn:schemas-microsoft-com:office:office" xmlns:oel="http://schemas.microsoft.com/office/2019/extlst" xmlns:r="http://schemas.openxmlformats.org/officeDocument/2006/relationships" xmlns:m="http://schemas.openxmlformats.org/officeDocument/2006/math" xmlns:v="urn:schemas-microsoft-com:vml" xmlns:wp14="http://schemas.microsoft.com/office/word/2010/wordprocessingDrawing" xmlns:wp="http://schemas.openxmlformats.org/drawingml/2006/wordprocessingDrawing" xmlns:w10="urn:schemas-microsoft-com:office:word" xmlns:w="http://schemas.openxmlformats.org/wordprocessingml/2006/main" xmlns:w14="http://schemas.microsoft.com/office/word/2010/wordml" xmlns:w15="http://schemas.microsoft.com/office/word/2012/wordml" xmlns:w16cex="http://schemas.microsoft.com/office/word/2018/wordml/cex" xmlns:w16cid="http://schemas.microsoft.com/office/word/2016/wordml/cid" xmlns:w16="http://schemas.microsoft.com/office/word/2018/wordml" xmlns:w16du="http://schemas.microsoft.com/office/word/2023/wordml/word16du" xmlns:w16sdtdh="http://schemas.microsoft.com/office/word/2020/wordml/sdtdatahash" xmlns:w16se="http://schemas.microsoft.com/office/word/2015/wordml/symex" xmlns:wpg="http://schemas.microsoft.com/office/word/2010/wordprocessingGroup" xmlns:wpi="http://schemas.microsoft.com/office/word/2010/wordprocessingInk" xmlns:wne="http://schemas.microsoft.com/office/word/2006/wordml" xmlns:wps="http://schemas.microsoft.com/office/word/2010/wordprocessingShape" mc:Ignorable="w14 w15 w16se w16cid w16 w16cex w16sdtdh w16du wp14">
-  <w16cid:commentId w16cid:paraId="04702C66" w16cid:durableId="2837C47B"/>
-  <w16cid:commentId w16cid:paraId="12B9F252" w16cid:durableId="2837C51D"/>
-</w16cid:commentsIds>
+<w16cid:commentsIds xmlns:mc="http://schemas.openxmlformats.org/markup-compatibility/2006" xmlns:w16cid="http://schemas.microsoft.com/office/word/2016/wordml/cid" mc:Ignorable="w16cid"/>
 </file>
 
 <file path=word/endnotes.xml><?xml version="1.0" encoding="utf-8"?>
@@ -10742,11 +11209,7 @@
 </file>
 
 <file path=word/people.xml><?xml version="1.0" encoding="utf-8"?>
-<w15:people xmlns:wpc="http://schemas.microsoft.com/office/word/2010/wordprocessingCanvas" xmlns:cx="http://schemas.microsoft.com/office/drawing/2014/chartex" xmlns:cx1="http://schemas.microsoft.com/office/drawing/2015/9/8/chartex" xmlns:cx2="http://schemas.microsoft.com/office/drawing/2015/10/21/chartex" xmlns:cx3="http://schemas.microsoft.com/office/drawing/2016/5/9/chartex" xmlns:cx4="http://schemas.microsoft.com/office/drawing/2016/5/10/chartex" xmlns:cx5="http://schemas.microsoft.com/office/drawing/2016/5/11/chartex" xmlns:cx6="http://schemas.microsoft.com/office/drawing/2016/5/12/chartex" xmlns:cx7="http://schemas.microsoft.com/office/drawing/2016/5/13/chartex" xmlns:cx8="http://schemas.microsoft.com/office/drawing/2016/5/14/chartex" xmlns:mc="http://schemas.openxmlformats.org/markup-compatibility/2006" xmlns:aink="http://schemas.microsoft.com/office/drawing/2016/ink" xmlns:am3d="http://schemas.microsoft.com/office/drawing/2017/model3d" xmlns:o="urn:schemas-microsoft-com:office:office" xmlns:oel="http://schemas.microsoft.com/office/2019/extlst" xmlns:r="http://schemas.openxmlformats.org/officeDocument/2006/relationships" xmlns:m="http://schemas.openxmlformats.org/officeDocument/2006/math" xmlns:v="urn:schemas-microsoft-com:vml" xmlns:wp14="http://schemas.microsoft.com/office/word/2010/wordprocessingDrawing" xmlns:wp="http://schemas.openxmlformats.org/drawingml/2006/wordprocessingDrawing" xmlns:w10="urn:schemas-microsoft-com:office:word" xmlns:w="http://schemas.openxmlformats.org/wordprocessingml/2006/main" xmlns:w14="http://schemas.microsoft.com/office/word/2010/wordml" xmlns:w15="http://schemas.microsoft.com/office/word/2012/wordml" xmlns:w16cex="http://schemas.microsoft.com/office/word/2018/wordml/cex" xmlns:w16cid="http://schemas.microsoft.com/office/word/2016/wordml/cid" xmlns:w16="http://schemas.microsoft.com/office/word/2018/wordml" xmlns:w16du="http://schemas.microsoft.com/office/word/2023/wordml/word16du" xmlns:w16sdtdh="http://schemas.microsoft.com/office/word/2020/wordml/sdtdatahash" xmlns:w16se="http://schemas.microsoft.com/office/word/2015/wordml/symex" xmlns:wpg="http://schemas.microsoft.com/office/word/2010/wordprocessingGroup" xmlns:wpi="http://schemas.microsoft.com/office/word/2010/wordprocessingInk" xmlns:wne="http://schemas.microsoft.com/office/word/2006/wordml" xmlns:wps="http://schemas.microsoft.com/office/word/2010/wordprocessingShape" mc:Ignorable="w14 w15 w16se w16cid w16 w16cex w16sdtdh w16du wp14">
-  <w15:person w15:author="(Estudiante) Gabriel Francisco Erazo Merino">
-    <w15:presenceInfo w15:providerId="AD" w15:userId="S::gabriel.erazo.merino@udla.edu.ec::8056168d-d53b-4892-ba92-9f7dcbc97dfc"/>
-  </w15:person>
-</w15:people>
+<w15:people xmlns:mc="http://schemas.openxmlformats.org/markup-compatibility/2006" xmlns:w15="http://schemas.microsoft.com/office/word/2012/wordml" mc:Ignorable="w15"/>
 </file>
 
 <file path=word/styles.xml><?xml version="1.0" encoding="utf-8"?>

</xml_diff>